<commit_message>
Mise à jour milestones
</commit_message>
<xml_diff>
--- a/Unstable/StarFighter/Documentation/Features.docx
+++ b/Unstable/StarFighter/Documentation/Features.docx
@@ -33,7 +33,13 @@
         <w:rPr>
           <w:b/>
         </w:rPr>
-        <w:t>Progression : 6</w:t>
+        <w:t xml:space="preserve">Progression : </w:t>
+      </w:r>
+      <w:r>
+        <w:rPr>
+          <w:b/>
+        </w:rPr>
+        <w:t>18</w:t>
       </w:r>
       <w:bookmarkStart w:id="0" w:name="_GoBack"/>
       <w:bookmarkEnd w:id="0"/>
@@ -82,6 +88,36 @@
           <w:ilvl w:val="0"/>
           <w:numId w:val="4"/>
         </w:numPr>
+      </w:pPr>
+      <w:r>
+        <w:t>Gestion des résolutions d’affichage</w:t>
+      </w:r>
+    </w:p>
+    <w:p>
+      <w:pPr>
+        <w:pStyle w:val="ListParagraph"/>
+        <w:numPr>
+          <w:ilvl w:val="0"/>
+          <w:numId w:val="4"/>
+        </w:numPr>
+      </w:pPr>
+      <w:r>
+        <w:rPr>
+          <w:color w:val="4F6228" w:themeColor="accent3" w:themeShade="80"/>
+        </w:rPr>
+        <w:t xml:space="preserve">Affichage, chargement </w:t>
+      </w:r>
+      <w:r>
+        <w:t>et déchargement des textures</w:t>
+      </w:r>
+    </w:p>
+    <w:p>
+      <w:pPr>
+        <w:pStyle w:val="ListParagraph"/>
+        <w:numPr>
+          <w:ilvl w:val="0"/>
+          <w:numId w:val="4"/>
+        </w:numPr>
         <w:rPr>
           <w:color w:val="E36C0A" w:themeColor="accent6" w:themeShade="BF"/>
         </w:rPr>
@@ -90,34 +126,137 @@
         <w:rPr>
           <w:color w:val="E36C0A" w:themeColor="accent6" w:themeShade="BF"/>
         </w:rPr>
-        <w:t>Gestion des résolutions d’affichage</w:t>
-      </w:r>
-    </w:p>
-    <w:p>
-      <w:pPr>
-        <w:pStyle w:val="ListParagraph"/>
-        <w:numPr>
-          <w:ilvl w:val="0"/>
-          <w:numId w:val="4"/>
-        </w:numPr>
-      </w:pPr>
-      <w:r>
+        <w:t>Animations</w:t>
+      </w:r>
+    </w:p>
+    <w:p>
+      <w:pPr>
+        <w:pStyle w:val="ListParagraph"/>
+        <w:numPr>
+          <w:ilvl w:val="0"/>
+          <w:numId w:val="4"/>
+        </w:numPr>
         <w:rPr>
           <w:color w:val="4F6228" w:themeColor="accent3" w:themeShade="80"/>
         </w:rPr>
-        <w:t xml:space="preserve">Affichage, chargement </w:t>
-      </w:r>
-      <w:r>
-        <w:t>et déchargement des textures</w:t>
-      </w:r>
-    </w:p>
-    <w:p>
-      <w:pPr>
-        <w:pStyle w:val="ListParagraph"/>
-        <w:numPr>
-          <w:ilvl w:val="0"/>
-          <w:numId w:val="4"/>
-        </w:numPr>
+      </w:pPr>
+      <w:r>
+        <w:rPr>
+          <w:color w:val="4F6228" w:themeColor="accent3" w:themeShade="80"/>
+        </w:rPr>
+        <w:t>Collisions</w:t>
+      </w:r>
+    </w:p>
+    <w:p>
+      <w:pPr>
+        <w:pStyle w:val="Heading2"/>
+        <w:numPr>
+          <w:ilvl w:val="0"/>
+          <w:numId w:val="1"/>
+        </w:numPr>
+        <w:spacing w:before="0" w:after="200"/>
+      </w:pPr>
+      <w:r>
+        <w:t xml:space="preserve">Open-world (HUB et </w:t>
+      </w:r>
+      <w:r>
+        <w:t>MULTI-SCROLLING)</w:t>
+      </w:r>
+    </w:p>
+    <w:p>
+      <w:pPr>
+        <w:pStyle w:val="ListParagraph"/>
+        <w:numPr>
+          <w:ilvl w:val="0"/>
+          <w:numId w:val="4"/>
+        </w:numPr>
+        <w:spacing w:before="0"/>
+        <w:rPr>
+          <w:color w:val="4F6228" w:themeColor="accent3" w:themeShade="80"/>
+        </w:rPr>
+      </w:pPr>
+      <w:r>
+        <w:rPr>
+          <w:color w:val="4F6228" w:themeColor="accent3" w:themeShade="80"/>
+        </w:rPr>
+        <w:t>Hub : chargement et déchargement de niveaux</w:t>
+      </w:r>
+    </w:p>
+    <w:p>
+      <w:pPr>
+        <w:pStyle w:val="ListParagraph"/>
+        <w:numPr>
+          <w:ilvl w:val="0"/>
+          <w:numId w:val="4"/>
+        </w:numPr>
+        <w:spacing w:before="0"/>
+        <w:rPr>
+          <w:color w:val="4F6228" w:themeColor="accent3" w:themeShade="80"/>
+        </w:rPr>
+      </w:pPr>
+      <w:r>
+        <w:rPr>
+          <w:color w:val="4F6228" w:themeColor="accent3" w:themeShade="80"/>
+        </w:rPr>
+        <w:t>Transitions niveau-&gt;hub / hub-niveau</w:t>
+      </w:r>
+    </w:p>
+    <w:p>
+      <w:pPr>
+        <w:pStyle w:val="ListParagraph"/>
+        <w:numPr>
+          <w:ilvl w:val="0"/>
+          <w:numId w:val="4"/>
+        </w:numPr>
+        <w:spacing w:before="0"/>
+        <w:rPr>
+          <w:color w:val="4F6228" w:themeColor="accent3" w:themeShade="80"/>
+        </w:rPr>
+      </w:pPr>
+      <w:r>
+        <w:rPr>
+          <w:color w:val="4F6228" w:themeColor="accent3" w:themeShade="80"/>
+        </w:rPr>
+        <w:t>Reverse scrolling d’un niveau</w:t>
+      </w:r>
+    </w:p>
+    <w:p>
+      <w:pPr>
+        <w:pStyle w:val="ListParagraph"/>
+        <w:numPr>
+          <w:ilvl w:val="0"/>
+          <w:numId w:val="4"/>
+        </w:numPr>
+        <w:spacing w:before="0"/>
+      </w:pPr>
+      <w:r>
+        <w:t>Feedback de choix de niveau et entrée dans le magasin</w:t>
+      </w:r>
+    </w:p>
+    <w:p>
+      <w:pPr>
+        <w:pStyle w:val="Heading2"/>
+        <w:numPr>
+          <w:ilvl w:val="0"/>
+          <w:numId w:val="1"/>
+        </w:numPr>
+        <w:spacing w:before="0" w:after="200"/>
+      </w:pPr>
+      <w:r>
+        <w:t>Enemy cluster</w:t>
+      </w:r>
+      <w:r>
+        <w:t>S</w:t>
+      </w:r>
+    </w:p>
+    <w:p>
+      <w:pPr>
+        <w:pStyle w:val="ListParagraph"/>
+        <w:numPr>
+          <w:ilvl w:val="0"/>
+          <w:numId w:val="4"/>
+        </w:numPr>
+        <w:spacing w:before="0"/>
         <w:rPr>
           <w:color w:val="E36C0A" w:themeColor="accent6" w:themeShade="BF"/>
         </w:rPr>
@@ -126,25 +265,58 @@
         <w:rPr>
           <w:color w:val="E36C0A" w:themeColor="accent6" w:themeShade="BF"/>
         </w:rPr>
-        <w:t>Animations</w:t>
-      </w:r>
-    </w:p>
-    <w:p>
-      <w:pPr>
-        <w:pStyle w:val="ListParagraph"/>
-        <w:numPr>
-          <w:ilvl w:val="0"/>
-          <w:numId w:val="4"/>
-        </w:numPr>
-        <w:rPr>
-          <w:color w:val="4F6228" w:themeColor="accent3" w:themeShade="80"/>
-        </w:rPr>
-      </w:pPr>
-      <w:r>
-        <w:rPr>
-          <w:color w:val="4F6228" w:themeColor="accent3" w:themeShade="80"/>
-        </w:rPr>
-        <w:t>Collisions</w:t>
+        <w:t>Chargement d’un fichier .csv de cluster d’ennemi</w:t>
+      </w:r>
+    </w:p>
+    <w:p>
+      <w:pPr>
+        <w:pStyle w:val="ListParagraph"/>
+        <w:numPr>
+          <w:ilvl w:val="0"/>
+          <w:numId w:val="4"/>
+        </w:numPr>
+        <w:spacing w:before="0"/>
+        <w:rPr>
+          <w:color w:val="E36C0A" w:themeColor="accent6" w:themeShade="BF"/>
+        </w:rPr>
+      </w:pPr>
+      <w:r>
+        <w:rPr>
+          <w:color w:val="E36C0A" w:themeColor="accent6" w:themeShade="BF"/>
+        </w:rPr>
+        <w:t>Spawn de clusters aléatoires</w:t>
+      </w:r>
+    </w:p>
+    <w:p>
+      <w:pPr>
+        <w:pStyle w:val="ListParagraph"/>
+        <w:numPr>
+          <w:ilvl w:val="0"/>
+          <w:numId w:val="4"/>
+        </w:numPr>
+        <w:spacing w:before="0"/>
+        <w:rPr>
+          <w:color w:val="E36C0A" w:themeColor="accent6" w:themeShade="BF"/>
+        </w:rPr>
+      </w:pPr>
+      <w:r>
+        <w:rPr>
+          <w:color w:val="E36C0A" w:themeColor="accent6" w:themeShade="BF"/>
+        </w:rPr>
+        <w:t>Patterns de mouvement</w:t>
+      </w:r>
+    </w:p>
+    <w:p>
+      <w:pPr>
+        <w:pStyle w:val="ListParagraph"/>
+        <w:numPr>
+          <w:ilvl w:val="0"/>
+          <w:numId w:val="4"/>
+        </w:numPr>
+        <w:spacing w:before="0"/>
+      </w:pPr>
+      <w:r>
+        <w:t>Boss</w:t>
       </w:r>
     </w:p>
     <w:p>
@@ -157,10 +329,7 @@
         <w:spacing w:before="0" w:after="200"/>
       </w:pPr>
       <w:r>
-        <w:t xml:space="preserve">Open-world (HUB et </w:t>
-      </w:r>
-      <w:r>
-        <w:t>MULTI-SCROLLING)</w:t>
+        <w:t>Map stellaire (graphes orientés)</w:t>
       </w:r>
     </w:p>
     <w:p>
@@ -171,15 +340,9 @@
           <w:numId w:val="4"/>
         </w:numPr>
         <w:spacing w:before="0"/>
-        <w:rPr>
-          <w:color w:val="E36C0A" w:themeColor="accent6" w:themeShade="BF"/>
-        </w:rPr>
-      </w:pPr>
-      <w:r>
-        <w:rPr>
-          <w:color w:val="E36C0A" w:themeColor="accent6" w:themeShade="BF"/>
-        </w:rPr>
-        <w:t>Hub : chargement et déchargement de niveaux</w:t>
+      </w:pPr>
+      <w:r>
+        <w:t>Construction d’un graphe orienté</w:t>
       </w:r>
     </w:p>
     <w:p>
@@ -190,160 +353,9 @@
           <w:numId w:val="4"/>
         </w:numPr>
         <w:spacing w:before="0"/>
-        <w:rPr>
-          <w:color w:val="E36C0A" w:themeColor="accent6" w:themeShade="BF"/>
-        </w:rPr>
-      </w:pPr>
-      <w:r>
-        <w:rPr>
-          <w:color w:val="E36C0A" w:themeColor="accent6" w:themeShade="BF"/>
-        </w:rPr>
-        <w:t>Transitions niveau-&gt;hub / hub-niveau</w:t>
-      </w:r>
-    </w:p>
-    <w:p>
-      <w:pPr>
-        <w:pStyle w:val="ListParagraph"/>
-        <w:numPr>
-          <w:ilvl w:val="0"/>
-          <w:numId w:val="4"/>
-        </w:numPr>
-        <w:spacing w:before="0"/>
-      </w:pPr>
-      <w:r>
-        <w:t>Reverse scrolling d’un niveau</w:t>
-      </w:r>
-    </w:p>
-    <w:p>
-      <w:pPr>
-        <w:pStyle w:val="ListParagraph"/>
-        <w:numPr>
-          <w:ilvl w:val="0"/>
-          <w:numId w:val="4"/>
-        </w:numPr>
-        <w:spacing w:before="0"/>
-      </w:pPr>
-      <w:r>
-        <w:t>Feedback de choix de niveau et entrée dans le magasin</w:t>
-      </w:r>
-    </w:p>
-    <w:p>
-      <w:pPr>
-        <w:pStyle w:val="Heading2"/>
-        <w:numPr>
-          <w:ilvl w:val="0"/>
-          <w:numId w:val="1"/>
-        </w:numPr>
-        <w:spacing w:before="0" w:after="200"/>
-      </w:pPr>
-      <w:r>
-        <w:t>Enemy cluster</w:t>
-      </w:r>
-      <w:r>
-        <w:t>S</w:t>
-      </w:r>
-    </w:p>
-    <w:p>
-      <w:pPr>
-        <w:pStyle w:val="ListParagraph"/>
-        <w:numPr>
-          <w:ilvl w:val="0"/>
-          <w:numId w:val="4"/>
-        </w:numPr>
-        <w:spacing w:before="0"/>
-        <w:rPr>
-          <w:color w:val="E36C0A" w:themeColor="accent6" w:themeShade="BF"/>
-        </w:rPr>
-      </w:pPr>
-      <w:r>
-        <w:rPr>
-          <w:color w:val="E36C0A" w:themeColor="accent6" w:themeShade="BF"/>
-        </w:rPr>
-        <w:t>Chargement d’un fichier .csv de cluster d’ennemi</w:t>
-      </w:r>
-    </w:p>
-    <w:p>
-      <w:pPr>
-        <w:pStyle w:val="ListParagraph"/>
-        <w:numPr>
-          <w:ilvl w:val="0"/>
-          <w:numId w:val="4"/>
-        </w:numPr>
-        <w:spacing w:before="0"/>
-      </w:pPr>
-      <w:r>
-        <w:t>Spawn de clusters aléatoires</w:t>
-      </w:r>
-    </w:p>
-    <w:p>
-      <w:pPr>
-        <w:pStyle w:val="ListParagraph"/>
-        <w:numPr>
-          <w:ilvl w:val="0"/>
-          <w:numId w:val="4"/>
-        </w:numPr>
-        <w:spacing w:before="0"/>
-        <w:rPr>
-          <w:color w:val="E36C0A" w:themeColor="accent6" w:themeShade="BF"/>
-        </w:rPr>
-      </w:pPr>
-      <w:r>
-        <w:rPr>
-          <w:color w:val="E36C0A" w:themeColor="accent6" w:themeShade="BF"/>
-        </w:rPr>
-        <w:t>Patterns de mouvement</w:t>
-      </w:r>
-    </w:p>
-    <w:p>
-      <w:pPr>
-        <w:pStyle w:val="Heading2"/>
-        <w:numPr>
-          <w:ilvl w:val="0"/>
-          <w:numId w:val="1"/>
-        </w:numPr>
-        <w:spacing w:before="0" w:after="200"/>
-      </w:pPr>
-      <w:r>
-        <w:t>Map stellaire (graphes orientés)</w:t>
-      </w:r>
-    </w:p>
-    <w:p>
-      <w:pPr>
-        <w:pStyle w:val="ListParagraph"/>
-        <w:numPr>
-          <w:ilvl w:val="0"/>
-          <w:numId w:val="4"/>
-        </w:numPr>
-        <w:spacing w:before="0"/>
-      </w:pPr>
-      <w:r>
-        <w:t>Construction d’un graphe orienté</w:t>
-      </w:r>
-    </w:p>
-    <w:p>
-      <w:pPr>
-        <w:pStyle w:val="ListParagraph"/>
-        <w:numPr>
-          <w:ilvl w:val="0"/>
-          <w:numId w:val="4"/>
-        </w:numPr>
-        <w:spacing w:before="0"/>
       </w:pPr>
       <w:r>
         <w:t>Hub relié à la map stellaire</w:t>
-      </w:r>
-    </w:p>
-    <w:p>
-      <w:pPr>
-        <w:pStyle w:val="ListParagraph"/>
-        <w:numPr>
-          <w:ilvl w:val="0"/>
-          <w:numId w:val="4"/>
-        </w:numPr>
-        <w:spacing w:before="0"/>
-      </w:pPr>
-      <w:r>
-        <w:t>Affichage de la map stellaire</w:t>
       </w:r>
     </w:p>
     <w:p>
@@ -427,7 +439,22 @@
         </w:numPr>
       </w:pPr>
       <w:r>
-        <w:t xml:space="preserve">Scoring sur les ennemis, jauge de hazard, spawn d’un boss, </w:t>
+        <w:rPr>
+          <w:color w:val="4F6228" w:themeColor="accent3" w:themeShade="80"/>
+        </w:rPr>
+        <w:t>Scoring sur les ennemis</w:t>
+      </w:r>
+      <w:r>
+        <w:t xml:space="preserve">, </w:t>
+      </w:r>
+      <w:r>
+        <w:rPr>
+          <w:color w:val="4F6228" w:themeColor="accent3" w:themeShade="80"/>
+        </w:rPr>
+        <w:t>jauge de hazard</w:t>
+      </w:r>
+      <w:r>
+        <w:t xml:space="preserve">, spawn d’un boss, </w:t>
       </w:r>
       <w:r>
         <w:t>hazard level des niveaux</w:t>
@@ -457,8 +484,14 @@
           <w:numId w:val="4"/>
         </w:numPr>
         <w:spacing w:before="0"/>
-      </w:pPr>
-      <w:r>
+        <w:rPr>
+          <w:color w:val="4F6228" w:themeColor="accent3" w:themeShade="80"/>
+        </w:rPr>
+      </w:pPr>
+      <w:r>
+        <w:rPr>
+          <w:color w:val="4F6228" w:themeColor="accent3" w:themeShade="80"/>
+        </w:rPr>
         <w:t>Définition des tableaux de loot</w:t>
       </w:r>
     </w:p>
@@ -470,8 +503,14 @@
           <w:numId w:val="4"/>
         </w:numPr>
         <w:spacing w:before="0"/>
-      </w:pPr>
-      <w:r>
+        <w:rPr>
+          <w:color w:val="4F6228" w:themeColor="accent3" w:themeShade="80"/>
+        </w:rPr>
+      </w:pPr>
+      <w:r>
+        <w:rPr>
+          <w:color w:val="4F6228" w:themeColor="accent3" w:themeShade="80"/>
+        </w:rPr>
         <w:t>Randomization des butins</w:t>
       </w:r>
     </w:p>
@@ -483,13 +522,32 @@
           <w:numId w:val="4"/>
         </w:numPr>
         <w:spacing w:before="0"/>
-      </w:pPr>
-      <w:r>
+        <w:rPr>
+          <w:color w:val="4F6228" w:themeColor="accent3" w:themeShade="80"/>
+        </w:rPr>
+      </w:pPr>
+      <w:r>
+        <w:rPr>
+          <w:color w:val="4F6228" w:themeColor="accent3" w:themeShade="80"/>
+        </w:rPr>
         <w:t>Stats randomizées</w:t>
       </w:r>
     </w:p>
     <w:p>
       <w:pPr>
+        <w:pStyle w:val="ListParagraph"/>
+        <w:numPr>
+          <w:ilvl w:val="0"/>
+          <w:numId w:val="4"/>
+        </w:numPr>
+        <w:spacing w:before="0"/>
+      </w:pPr>
+      <w:r>
+        <w:t>Loot épiques</w:t>
+      </w:r>
+    </w:p>
+    <w:p>
+      <w:pPr>
         <w:pStyle w:val="Heading3"/>
         <w:numPr>
           <w:ilvl w:val="0"/>
@@ -511,6 +569,9 @@
         <w:spacing w:before="0"/>
       </w:pPr>
       <w:r>
+        <w:rPr>
+          <w:color w:val="E36C0A" w:themeColor="accent6" w:themeShade="BF"/>
+        </w:rPr>
         <w:t>Patterns de bullets</w:t>
       </w:r>
     </w:p>
@@ -740,9 +801,6 @@
         <w:t>Co-op gameplay</w:t>
       </w:r>
     </w:p>
-    <w:p/>
-    <w:p/>
-    <w:p/>
     <w:sectPr>
       <w:pgSz w:w="11906" w:h="16838"/>
       <w:pgMar w:top="720" w:right="720" w:bottom="720" w:left="720" w:header="708" w:footer="708" w:gutter="0"/>
@@ -3342,7 +3400,7 @@
 </file>
 
 <file path=customXml/itemProps1.xml><?xml version="1.0" encoding="utf-8"?>
-<ds:datastoreItem xmlns:ds="http://schemas.openxmlformats.org/officeDocument/2006/customXml" ds:itemID="{EBBA07B7-29D5-4C80-9334-F7EB07DCE27B}">
+<ds:datastoreItem xmlns:ds="http://schemas.openxmlformats.org/officeDocument/2006/customXml" ds:itemID="{82D0DD6E-55C8-4E0F-871B-EB02CDF4F9E8}">
   <ds:schemaRefs>
     <ds:schemaRef ds:uri="http://schemas.openxmlformats.org/officeDocument/2006/bibliography"/>
   </ds:schemaRefs>

</xml_diff>

<commit_message>
Boss V4 integration (WIP): Alpha Golds escort
</commit_message>
<xml_diff>
--- a/Unstable/StarFighter/Documentation/Features.docx
+++ b/Unstable/StarFighter/Documentation/Features.docx
@@ -39,288 +39,7 @@
         <w:rPr>
           <w:b/>
         </w:rPr>
-        <w:t>58%</w:t>
-      </w:r>
-    </w:p>
-    <w:p>
-      <w:pPr>
-        <w:pStyle w:val="Heading2"/>
-        <w:numPr>
-          <w:ilvl w:val="0"/>
-          <w:numId w:val="1"/>
-        </w:numPr>
-        <w:spacing w:before="0" w:after="200"/>
-      </w:pPr>
-      <w:r>
-        <w:t>Moteur de shooter 2D</w:t>
-      </w:r>
-    </w:p>
-    <w:p>
-      <w:pPr>
-        <w:pStyle w:val="ListParagraph"/>
-        <w:numPr>
-          <w:ilvl w:val="0"/>
-          <w:numId w:val="4"/>
-        </w:numPr>
-        <w:rPr>
-          <w:color w:val="4F6228" w:themeColor="accent3" w:themeShade="80"/>
-        </w:rPr>
-      </w:pPr>
-      <w:r>
-        <w:rPr>
-          <w:color w:val="4F6228" w:themeColor="accent3" w:themeShade="80"/>
-        </w:rPr>
-        <w:t>Inputs</w:t>
-      </w:r>
-    </w:p>
-    <w:p>
-      <w:pPr>
-        <w:pStyle w:val="ListParagraph"/>
-        <w:numPr>
-          <w:ilvl w:val="0"/>
-          <w:numId w:val="4"/>
-        </w:numPr>
-        <w:rPr>
-          <w:color w:val="4F6228" w:themeColor="accent3" w:themeShade="80"/>
-        </w:rPr>
-      </w:pPr>
-      <w:r>
-        <w:rPr>
-          <w:color w:val="4F6228" w:themeColor="accent3" w:themeShade="80"/>
-        </w:rPr>
-        <w:t>Gestion des résolutions d’affichage</w:t>
-      </w:r>
-    </w:p>
-    <w:p>
-      <w:pPr>
-        <w:pStyle w:val="ListParagraph"/>
-        <w:numPr>
-          <w:ilvl w:val="0"/>
-          <w:numId w:val="4"/>
-        </w:numPr>
-      </w:pPr>
-      <w:r>
-        <w:rPr>
-          <w:color w:val="4F6228" w:themeColor="accent3" w:themeShade="80"/>
-        </w:rPr>
-        <w:t xml:space="preserve">Affichage, chargement </w:t>
-      </w:r>
-      <w:r>
-        <w:t>et déchargement des textures</w:t>
-      </w:r>
-    </w:p>
-    <w:p>
-      <w:pPr>
-        <w:pStyle w:val="ListParagraph"/>
-        <w:numPr>
-          <w:ilvl w:val="0"/>
-          <w:numId w:val="4"/>
-        </w:numPr>
-        <w:rPr>
-          <w:color w:val="E36C0A" w:themeColor="accent6" w:themeShade="BF"/>
-        </w:rPr>
-      </w:pPr>
-      <w:r>
-        <w:rPr>
-          <w:color w:val="E36C0A" w:themeColor="accent6" w:themeShade="BF"/>
-        </w:rPr>
-        <w:t>Animations</w:t>
-      </w:r>
-    </w:p>
-    <w:p>
-      <w:pPr>
-        <w:pStyle w:val="ListParagraph"/>
-        <w:numPr>
-          <w:ilvl w:val="0"/>
-          <w:numId w:val="4"/>
-        </w:numPr>
-        <w:rPr>
-          <w:color w:val="4F6228" w:themeColor="accent3" w:themeShade="80"/>
-        </w:rPr>
-      </w:pPr>
-      <w:r>
-        <w:rPr>
-          <w:color w:val="4F6228" w:themeColor="accent3" w:themeShade="80"/>
-        </w:rPr>
-        <w:t>Collisions</w:t>
-      </w:r>
-    </w:p>
-    <w:p>
-      <w:pPr>
-        <w:pStyle w:val="Heading2"/>
-        <w:numPr>
-          <w:ilvl w:val="0"/>
-          <w:numId w:val="1"/>
-        </w:numPr>
-        <w:spacing w:before="0" w:after="200"/>
-      </w:pPr>
-      <w:r>
-        <w:t xml:space="preserve">Open-world (HUB et </w:t>
-      </w:r>
-      <w:r>
-        <w:t>MULTI-SCROLLING)</w:t>
-      </w:r>
-    </w:p>
-    <w:p>
-      <w:pPr>
-        <w:pStyle w:val="ListParagraph"/>
-        <w:numPr>
-          <w:ilvl w:val="0"/>
-          <w:numId w:val="4"/>
-        </w:numPr>
-        <w:spacing w:before="0"/>
-        <w:rPr>
-          <w:color w:val="4F6228" w:themeColor="accent3" w:themeShade="80"/>
-        </w:rPr>
-      </w:pPr>
-      <w:r>
-        <w:rPr>
-          <w:color w:val="4F6228" w:themeColor="accent3" w:themeShade="80"/>
-        </w:rPr>
-        <w:t>Hub : chargement et déchargement de niveaux</w:t>
-      </w:r>
-    </w:p>
-    <w:p>
-      <w:pPr>
-        <w:pStyle w:val="ListParagraph"/>
-        <w:numPr>
-          <w:ilvl w:val="0"/>
-          <w:numId w:val="4"/>
-        </w:numPr>
-        <w:spacing w:before="0"/>
-        <w:rPr>
-          <w:color w:val="4F6228" w:themeColor="accent3" w:themeShade="80"/>
-        </w:rPr>
-      </w:pPr>
-      <w:r>
-        <w:rPr>
-          <w:color w:val="4F6228" w:themeColor="accent3" w:themeShade="80"/>
-        </w:rPr>
-        <w:t>Transitions niveau-&gt;hub / hub-niveau</w:t>
-      </w:r>
-    </w:p>
-    <w:p>
-      <w:pPr>
-        <w:pStyle w:val="ListParagraph"/>
-        <w:numPr>
-          <w:ilvl w:val="0"/>
-          <w:numId w:val="4"/>
-        </w:numPr>
-        <w:spacing w:before="0"/>
-        <w:rPr>
-          <w:color w:val="4F6228" w:themeColor="accent3" w:themeShade="80"/>
-        </w:rPr>
-      </w:pPr>
-      <w:r>
-        <w:rPr>
-          <w:color w:val="4F6228" w:themeColor="accent3" w:themeShade="80"/>
-        </w:rPr>
-        <w:t>Reverse scrolling d’un niveau</w:t>
-      </w:r>
-    </w:p>
-    <w:p>
-      <w:pPr>
-        <w:pStyle w:val="ListParagraph"/>
-        <w:numPr>
-          <w:ilvl w:val="0"/>
-          <w:numId w:val="4"/>
-        </w:numPr>
-        <w:spacing w:before="0"/>
-      </w:pPr>
-      <w:r>
-        <w:t>Feedback de choix de niveau et entrée dans le magasin</w:t>
-      </w:r>
-    </w:p>
-    <w:p>
-      <w:pPr>
-        <w:pStyle w:val="Heading2"/>
-        <w:numPr>
-          <w:ilvl w:val="0"/>
-          <w:numId w:val="1"/>
-        </w:numPr>
-        <w:spacing w:before="0" w:after="200"/>
-      </w:pPr>
-      <w:r>
-        <w:t>Enemy cluster</w:t>
-      </w:r>
-      <w:r>
-        <w:t>S</w:t>
-      </w:r>
-    </w:p>
-    <w:p>
-      <w:pPr>
-        <w:pStyle w:val="ListParagraph"/>
-        <w:numPr>
-          <w:ilvl w:val="0"/>
-          <w:numId w:val="4"/>
-        </w:numPr>
-        <w:spacing w:before="0"/>
-        <w:rPr>
-          <w:color w:val="E36C0A" w:themeColor="accent6" w:themeShade="BF"/>
-        </w:rPr>
-      </w:pPr>
-      <w:r>
-        <w:rPr>
-          <w:color w:val="E36C0A" w:themeColor="accent6" w:themeShade="BF"/>
-        </w:rPr>
-        <w:t>Chargement d’un fichier .csv de cluster d’ennemi</w:t>
-      </w:r>
-    </w:p>
-    <w:p>
-      <w:pPr>
-        <w:pStyle w:val="ListParagraph"/>
-        <w:numPr>
-          <w:ilvl w:val="0"/>
-          <w:numId w:val="4"/>
-        </w:numPr>
-        <w:spacing w:before="0"/>
-        <w:rPr>
-          <w:color w:val="E36C0A" w:themeColor="accent6" w:themeShade="BF"/>
-        </w:rPr>
-      </w:pPr>
-      <w:r>
-        <w:rPr>
-          <w:color w:val="E36C0A" w:themeColor="accent6" w:themeShade="BF"/>
-        </w:rPr>
-        <w:t>Spawn de clusters aléatoires</w:t>
-      </w:r>
-    </w:p>
-    <w:p>
-      <w:pPr>
-        <w:pStyle w:val="ListParagraph"/>
-        <w:numPr>
-          <w:ilvl w:val="0"/>
-          <w:numId w:val="4"/>
-        </w:numPr>
-        <w:spacing w:before="0"/>
-        <w:rPr>
-          <w:color w:val="E36C0A" w:themeColor="accent6" w:themeShade="BF"/>
-        </w:rPr>
-      </w:pPr>
-      <w:r>
-        <w:rPr>
-          <w:color w:val="E36C0A" w:themeColor="accent6" w:themeShade="BF"/>
-        </w:rPr>
-        <w:t>Patterns de mouvement</w:t>
-      </w:r>
-    </w:p>
-    <w:p>
-      <w:pPr>
-        <w:pStyle w:val="ListParagraph"/>
-        <w:numPr>
-          <w:ilvl w:val="0"/>
-          <w:numId w:val="4"/>
-        </w:numPr>
-        <w:spacing w:before="0"/>
-        <w:rPr>
-          <w:color w:val="E36C0A" w:themeColor="accent6" w:themeShade="BF"/>
-        </w:rPr>
-      </w:pPr>
-      <w:r>
-        <w:rPr>
-          <w:color w:val="E36C0A" w:themeColor="accent6" w:themeShade="BF"/>
-        </w:rPr>
-        <w:t>Boss</w:t>
+        <w:t>67%</w:t>
       </w:r>
       <w:bookmarkStart w:id="0" w:name="_GoBack"/>
       <w:bookmarkEnd w:id="0"/>
@@ -335,7 +54,7 @@
         <w:spacing w:before="0" w:after="200"/>
       </w:pPr>
       <w:r>
-        <w:t>Map stellaire (graphes orientés)</w:t>
+        <w:t>Moteur de shooter 2D</w:t>
       </w:r>
     </w:p>
     <w:p>
@@ -345,9 +64,267 @@
           <w:ilvl w:val="0"/>
           <w:numId w:val="4"/>
         </w:numPr>
+        <w:rPr>
+          <w:color w:val="4F6228" w:themeColor="accent3" w:themeShade="80"/>
+        </w:rPr>
+      </w:pPr>
+      <w:r>
+        <w:rPr>
+          <w:color w:val="4F6228" w:themeColor="accent3" w:themeShade="80"/>
+        </w:rPr>
+        <w:t>Inputs</w:t>
+      </w:r>
+    </w:p>
+    <w:p>
+      <w:pPr>
+        <w:pStyle w:val="ListParagraph"/>
+        <w:numPr>
+          <w:ilvl w:val="0"/>
+          <w:numId w:val="4"/>
+        </w:numPr>
+        <w:rPr>
+          <w:color w:val="4F6228" w:themeColor="accent3" w:themeShade="80"/>
+        </w:rPr>
+      </w:pPr>
+      <w:r>
+        <w:rPr>
+          <w:color w:val="4F6228" w:themeColor="accent3" w:themeShade="80"/>
+        </w:rPr>
+        <w:t>Gestion des résolutions d’affichage</w:t>
+      </w:r>
+    </w:p>
+    <w:p>
+      <w:pPr>
+        <w:pStyle w:val="ListParagraph"/>
+        <w:numPr>
+          <w:ilvl w:val="0"/>
+          <w:numId w:val="4"/>
+        </w:numPr>
+      </w:pPr>
+      <w:r>
+        <w:rPr>
+          <w:color w:val="4F6228" w:themeColor="accent3" w:themeShade="80"/>
+        </w:rPr>
+        <w:t xml:space="preserve">Affichage, chargement </w:t>
+      </w:r>
+      <w:r>
+        <w:t>et déchargement des textures</w:t>
+      </w:r>
+      <w:r>
+        <w:t xml:space="preserve"> + libération mémoire</w:t>
+      </w:r>
+    </w:p>
+    <w:p>
+      <w:pPr>
+        <w:pStyle w:val="ListParagraph"/>
+        <w:numPr>
+          <w:ilvl w:val="0"/>
+          <w:numId w:val="4"/>
+        </w:numPr>
+        <w:rPr>
+          <w:color w:val="E36C0A" w:themeColor="accent6" w:themeShade="BF"/>
+        </w:rPr>
+      </w:pPr>
+      <w:r>
+        <w:rPr>
+          <w:color w:val="E36C0A" w:themeColor="accent6" w:themeShade="BF"/>
+        </w:rPr>
+        <w:t>Animations</w:t>
+      </w:r>
+    </w:p>
+    <w:p>
+      <w:pPr>
+        <w:pStyle w:val="ListParagraph"/>
+        <w:numPr>
+          <w:ilvl w:val="0"/>
+          <w:numId w:val="4"/>
+        </w:numPr>
+        <w:rPr>
+          <w:color w:val="4F6228" w:themeColor="accent3" w:themeShade="80"/>
+        </w:rPr>
+      </w:pPr>
+      <w:r>
+        <w:rPr>
+          <w:color w:val="4F6228" w:themeColor="accent3" w:themeShade="80"/>
+        </w:rPr>
+        <w:t>Collisions</w:t>
+      </w:r>
+    </w:p>
+    <w:p>
+      <w:pPr>
+        <w:pStyle w:val="Heading2"/>
+        <w:numPr>
+          <w:ilvl w:val="0"/>
+          <w:numId w:val="1"/>
+        </w:numPr>
+        <w:spacing w:before="0" w:after="200"/>
+      </w:pPr>
+      <w:r>
+        <w:t xml:space="preserve">Open-world (HUB et </w:t>
+      </w:r>
+      <w:r>
+        <w:t>MULTI-SCROLLING)</w:t>
+      </w:r>
+    </w:p>
+    <w:p>
+      <w:pPr>
+        <w:pStyle w:val="ListParagraph"/>
+        <w:numPr>
+          <w:ilvl w:val="0"/>
+          <w:numId w:val="4"/>
+        </w:numPr>
         <w:spacing w:before="0"/>
-      </w:pPr>
-      <w:r>
+        <w:rPr>
+          <w:color w:val="4F6228" w:themeColor="accent3" w:themeShade="80"/>
+        </w:rPr>
+      </w:pPr>
+      <w:r>
+        <w:rPr>
+          <w:color w:val="4F6228" w:themeColor="accent3" w:themeShade="80"/>
+        </w:rPr>
+        <w:t>Hub : chargement et déchargement de niveaux</w:t>
+      </w:r>
+    </w:p>
+    <w:p>
+      <w:pPr>
+        <w:pStyle w:val="ListParagraph"/>
+        <w:numPr>
+          <w:ilvl w:val="0"/>
+          <w:numId w:val="4"/>
+        </w:numPr>
+        <w:spacing w:before="0"/>
+        <w:rPr>
+          <w:color w:val="4F6228" w:themeColor="accent3" w:themeShade="80"/>
+        </w:rPr>
+      </w:pPr>
+      <w:r>
+        <w:rPr>
+          <w:color w:val="4F6228" w:themeColor="accent3" w:themeShade="80"/>
+        </w:rPr>
+        <w:t>Transitions niveau-&gt;hub / hub-niveau</w:t>
+      </w:r>
+    </w:p>
+    <w:p>
+      <w:pPr>
+        <w:pStyle w:val="ListParagraph"/>
+        <w:numPr>
+          <w:ilvl w:val="0"/>
+          <w:numId w:val="4"/>
+        </w:numPr>
+        <w:spacing w:before="0"/>
+        <w:rPr>
+          <w:color w:val="4F6228" w:themeColor="accent3" w:themeShade="80"/>
+        </w:rPr>
+      </w:pPr>
+      <w:r>
+        <w:rPr>
+          <w:color w:val="4F6228" w:themeColor="accent3" w:themeShade="80"/>
+        </w:rPr>
+        <w:t>Reverse scrolling d’un niveau</w:t>
+      </w:r>
+    </w:p>
+    <w:p>
+      <w:pPr>
+        <w:pStyle w:val="ListParagraph"/>
+        <w:numPr>
+          <w:ilvl w:val="0"/>
+          <w:numId w:val="4"/>
+        </w:numPr>
+        <w:spacing w:before="0"/>
+        <w:rPr>
+          <w:color w:val="4F6228" w:themeColor="accent3" w:themeShade="80"/>
+        </w:rPr>
+      </w:pPr>
+      <w:r>
+        <w:rPr>
+          <w:color w:val="4F6228" w:themeColor="accent3" w:themeShade="80"/>
+        </w:rPr>
+        <w:t>Feedback de choix de niveau et entrée dans le magasin</w:t>
+      </w:r>
+    </w:p>
+    <w:p>
+      <w:pPr>
+        <w:pStyle w:val="Heading2"/>
+        <w:numPr>
+          <w:ilvl w:val="0"/>
+          <w:numId w:val="1"/>
+        </w:numPr>
+        <w:spacing w:before="0" w:after="200"/>
+      </w:pPr>
+      <w:r>
+        <w:t>Enemy cluster</w:t>
+      </w:r>
+      <w:r>
+        <w:t>S</w:t>
+      </w:r>
+    </w:p>
+    <w:p>
+      <w:pPr>
+        <w:pStyle w:val="ListParagraph"/>
+        <w:numPr>
+          <w:ilvl w:val="0"/>
+          <w:numId w:val="4"/>
+        </w:numPr>
+        <w:spacing w:before="0"/>
+        <w:rPr>
+          <w:color w:val="E36C0A" w:themeColor="accent6" w:themeShade="BF"/>
+        </w:rPr>
+      </w:pPr>
+      <w:r>
+        <w:rPr>
+          <w:color w:val="E36C0A" w:themeColor="accent6" w:themeShade="BF"/>
+        </w:rPr>
+        <w:t>Patterns de mouvement</w:t>
+      </w:r>
+    </w:p>
+    <w:p>
+      <w:pPr>
+        <w:pStyle w:val="ListParagraph"/>
+        <w:numPr>
+          <w:ilvl w:val="0"/>
+          <w:numId w:val="4"/>
+        </w:numPr>
+        <w:spacing w:before="0"/>
+        <w:rPr>
+          <w:color w:val="E36C0A" w:themeColor="accent6" w:themeShade="BF"/>
+        </w:rPr>
+      </w:pPr>
+      <w:r>
+        <w:rPr>
+          <w:color w:val="E36C0A" w:themeColor="accent6" w:themeShade="BF"/>
+        </w:rPr>
+        <w:t>Boss</w:t>
+      </w:r>
+    </w:p>
+    <w:p>
+      <w:pPr>
+        <w:pStyle w:val="Heading2"/>
+        <w:numPr>
+          <w:ilvl w:val="0"/>
+          <w:numId w:val="1"/>
+        </w:numPr>
+        <w:spacing w:before="0" w:after="200"/>
+      </w:pPr>
+      <w:r>
+        <w:t>Map stellaire</w:t>
+      </w:r>
+    </w:p>
+    <w:p>
+      <w:pPr>
+        <w:pStyle w:val="ListParagraph"/>
+        <w:numPr>
+          <w:ilvl w:val="0"/>
+          <w:numId w:val="4"/>
+        </w:numPr>
+        <w:spacing w:before="0"/>
+        <w:rPr>
+          <w:color w:val="4F6228" w:themeColor="accent3" w:themeShade="80"/>
+        </w:rPr>
+      </w:pPr>
+      <w:r>
+        <w:rPr>
+          <w:color w:val="4F6228" w:themeColor="accent3" w:themeShade="80"/>
+        </w:rPr>
         <w:t>Hub relié à la map stellaire</w:t>
       </w:r>
     </w:p>
@@ -394,8 +371,14 @@
           <w:numId w:val="4"/>
         </w:numPr>
         <w:spacing w:before="0"/>
-      </w:pPr>
-      <w:r>
+        <w:rPr>
+          <w:color w:val="E36C0A" w:themeColor="accent6" w:themeShade="BF"/>
+        </w:rPr>
+      </w:pPr>
+      <w:r>
+        <w:rPr>
+          <w:color w:val="E36C0A" w:themeColor="accent6" w:themeShade="BF"/>
+        </w:rPr>
         <w:t>Interface d’achat dans un magasin</w:t>
       </w:r>
     </w:p>
@@ -422,11 +405,69 @@
         <w:spacing w:after="200"/>
       </w:pPr>
       <w:r>
+        <w:t>Hazard Break</w:t>
+      </w:r>
+      <w:r>
+        <w:t xml:space="preserve"> (SCORING ET BOSS)</w:t>
+      </w:r>
+    </w:p>
+    <w:p>
+      <w:pPr>
+        <w:pStyle w:val="ListParagraph"/>
+        <w:numPr>
+          <w:ilvl w:val="0"/>
+          <w:numId w:val="4"/>
+        </w:numPr>
+      </w:pPr>
+      <w:r>
+        <w:rPr>
+          <w:color w:val="4F6228" w:themeColor="accent3" w:themeShade="80"/>
+        </w:rPr>
         <w:lastRenderedPageBreak/>
-        <w:t>Hazard Break</w:t>
-      </w:r>
-      <w:r>
-        <w:t xml:space="preserve"> (SCORING ET BOSS)</w:t>
+        <w:t>Scoring sur les ennemis</w:t>
+      </w:r>
+      <w:r>
+        <w:t xml:space="preserve">, </w:t>
+      </w:r>
+      <w:r>
+        <w:rPr>
+          <w:color w:val="4F6228" w:themeColor="accent3" w:themeShade="80"/>
+        </w:rPr>
+        <w:t>affichage du scoring</w:t>
+      </w:r>
+      <w:r>
+        <w:rPr>
+          <w:color w:val="4F6228" w:themeColor="accent3" w:themeShade="80"/>
+        </w:rPr>
+        <w:t xml:space="preserve"> hazard</w:t>
+      </w:r>
+      <w:r>
+        <w:rPr>
+          <w:color w:val="4F6228" w:themeColor="accent3" w:themeShade="80"/>
+        </w:rPr>
+        <w:t xml:space="preserve">, spawn d’un boss, </w:t>
+      </w:r>
+      <w:r>
+        <w:rPr>
+          <w:color w:val="4F6228" w:themeColor="accent3" w:themeShade="80"/>
+        </w:rPr>
+        <w:t>hazard level des niveaux</w:t>
+      </w:r>
+    </w:p>
+    <w:p>
+      <w:pPr>
+        <w:pStyle w:val="Heading3"/>
+        <w:numPr>
+          <w:ilvl w:val="0"/>
+          <w:numId w:val="1"/>
+        </w:numPr>
+        <w:spacing w:after="200"/>
+      </w:pPr>
+      <w:r>
+        <w:t>Loot system (</w:t>
+      </w:r>
+      <w:r>
+        <w:t>R.G.N.)</w:t>
       </w:r>
     </w:p>
     <w:p>
@@ -436,49 +477,238 @@
           <w:ilvl w:val="0"/>
           <w:numId w:val="4"/>
         </w:numPr>
-      </w:pPr>
-      <w:r>
+        <w:spacing w:before="0"/>
         <w:rPr>
           <w:color w:val="4F6228" w:themeColor="accent3" w:themeShade="80"/>
         </w:rPr>
-        <w:t>Scoring sur les ennemis</w:t>
-      </w:r>
-      <w:r>
-        <w:t xml:space="preserve">, </w:t>
-      </w:r>
+      </w:pPr>
       <w:r>
         <w:rPr>
           <w:color w:val="4F6228" w:themeColor="accent3" w:themeShade="80"/>
         </w:rPr>
-        <w:t>jauge de hazard</w:t>
-      </w:r>
-      <w:r>
+        <w:t>Définition des tableaux de loot</w:t>
+      </w:r>
+    </w:p>
+    <w:p>
+      <w:pPr>
+        <w:pStyle w:val="ListParagraph"/>
+        <w:numPr>
+          <w:ilvl w:val="0"/>
+          <w:numId w:val="4"/>
+        </w:numPr>
+        <w:spacing w:before="0"/>
+        <w:rPr>
+          <w:color w:val="E36C0A" w:themeColor="accent6" w:themeShade="BF"/>
+        </w:rPr>
+      </w:pPr>
+      <w:r>
+        <w:rPr>
+          <w:color w:val="E36C0A" w:themeColor="accent6" w:themeShade="BF"/>
+        </w:rPr>
+        <w:t>Randomization des butins</w:t>
+      </w:r>
+    </w:p>
+    <w:p>
+      <w:pPr>
+        <w:pStyle w:val="ListParagraph"/>
+        <w:numPr>
+          <w:ilvl w:val="0"/>
+          <w:numId w:val="4"/>
+        </w:numPr>
+        <w:spacing w:before="0"/>
+        <w:rPr>
+          <w:color w:val="E36C0A" w:themeColor="accent6" w:themeShade="BF"/>
+        </w:rPr>
+      </w:pPr>
+      <w:r>
+        <w:rPr>
+          <w:color w:val="E36C0A" w:themeColor="accent6" w:themeShade="BF"/>
+        </w:rPr>
+        <w:t>Stats randomizées</w:t>
+      </w:r>
+    </w:p>
+    <w:p>
+      <w:pPr>
+        <w:pStyle w:val="ListParagraph"/>
+        <w:numPr>
+          <w:ilvl w:val="0"/>
+          <w:numId w:val="4"/>
+        </w:numPr>
+        <w:spacing w:before="0"/>
+        <w:rPr>
+          <w:color w:val="E36C0A" w:themeColor="accent6" w:themeShade="BF"/>
+        </w:rPr>
+      </w:pPr>
+      <w:r>
+        <w:rPr>
+          <w:color w:val="E36C0A" w:themeColor="accent6" w:themeShade="BF"/>
+        </w:rPr>
+        <w:t>Loot épiques</w:t>
+      </w:r>
+    </w:p>
+    <w:p>
+      <w:pPr>
+        <w:pStyle w:val="Heading3"/>
+        <w:numPr>
+          <w:ilvl w:val="0"/>
+          <w:numId w:val="1"/>
+        </w:numPr>
+        <w:spacing w:after="200"/>
+      </w:pPr>
+      <w:r>
+        <w:t>Bullet patterns</w:t>
+      </w:r>
+    </w:p>
+    <w:p>
+      <w:pPr>
+        <w:pStyle w:val="ListParagraph"/>
+        <w:numPr>
+          <w:ilvl w:val="0"/>
+          <w:numId w:val="4"/>
+        </w:numPr>
+        <w:spacing w:before="0"/>
         <w:rPr>
           <w:color w:val="4F6228" w:themeColor="accent3" w:themeShade="80"/>
         </w:rPr>
-        <w:t xml:space="preserve">, spawn d’un boss, </w:t>
-      </w:r>
+      </w:pPr>
+      <w:r>
+        <w:rPr>
+          <w:color w:val="4F6228" w:themeColor="accent3" w:themeShade="80"/>
+        </w:rPr>
+        <w:t>Patterns de bullets</w:t>
+      </w:r>
+    </w:p>
+    <w:p>
+      <w:pPr>
+        <w:pStyle w:val="ListParagraph"/>
+        <w:numPr>
+          <w:ilvl w:val="0"/>
+          <w:numId w:val="4"/>
+        </w:numPr>
+        <w:spacing w:before="0"/>
+        <w:rPr>
+          <w:color w:val="4F6228" w:themeColor="accent3" w:themeShade="80"/>
+        </w:rPr>
+      </w:pPr>
+      <w:r>
+        <w:rPr>
+          <w:color w:val="4F6228" w:themeColor="accent3" w:themeShade="80"/>
+        </w:rPr>
+        <w:t>Tirs à tête chercheuse</w:t>
+      </w:r>
+    </w:p>
+    <w:p>
+      <w:pPr>
+        <w:pStyle w:val="ListParagraph"/>
+        <w:numPr>
+          <w:ilvl w:val="0"/>
+          <w:numId w:val="4"/>
+        </w:numPr>
+        <w:spacing w:before="0"/>
+      </w:pPr>
+      <w:r>
+        <w:t>Tir concentré</w:t>
+      </w:r>
+    </w:p>
+    <w:p>
+      <w:pPr>
+        <w:pStyle w:val="Heading4"/>
+        <w:numPr>
+          <w:ilvl w:val="0"/>
+          <w:numId w:val="1"/>
+        </w:numPr>
+        <w:spacing w:before="0" w:after="200"/>
+      </w:pPr>
+      <w:r>
+        <w:t>SkinninG</w:t>
+      </w:r>
+      <w:r>
+        <w:t xml:space="preserve"> &amp; FX</w:t>
+      </w:r>
+    </w:p>
+    <w:p>
+      <w:pPr>
+        <w:pStyle w:val="ListParagraph"/>
+        <w:numPr>
+          <w:ilvl w:val="0"/>
+          <w:numId w:val="4"/>
+        </w:numPr>
+        <w:spacing w:before="0"/>
+      </w:pPr>
+      <w:r>
+        <w:t>Production graphique des assets</w:t>
+      </w:r>
+    </w:p>
+    <w:p>
+      <w:pPr>
+        <w:pStyle w:val="ListParagraph"/>
+        <w:numPr>
+          <w:ilvl w:val="0"/>
+          <w:numId w:val="4"/>
+        </w:numPr>
+        <w:spacing w:before="0"/>
+      </w:pPr>
+      <w:r>
+        <w:t>Production des animations</w:t>
+      </w:r>
+    </w:p>
+    <w:p>
+      <w:pPr>
+        <w:pStyle w:val="ListParagraph"/>
+        <w:numPr>
+          <w:ilvl w:val="0"/>
+          <w:numId w:val="4"/>
+        </w:numPr>
+        <w:spacing w:before="0"/>
+      </w:pPr>
+      <w:r>
+        <w:rPr>
+          <w:color w:val="4F6228" w:themeColor="accent3" w:themeShade="80"/>
+        </w:rPr>
+        <w:t xml:space="preserve">FX d’explosions </w:t>
+      </w:r>
+      <w:r>
+        <w:t>et de tir</w:t>
+      </w:r>
+    </w:p>
+    <w:p>
+      <w:pPr>
+        <w:pStyle w:val="Heading4"/>
+        <w:numPr>
+          <w:ilvl w:val="0"/>
+          <w:numId w:val="1"/>
+        </w:numPr>
+        <w:spacing w:before="0" w:after="200"/>
+      </w:pPr>
+      <w:r>
+        <w:t>MUSIC &amp; BPM BALLET</w:t>
+      </w:r>
+    </w:p>
+    <w:p>
+      <w:pPr>
+        <w:pStyle w:val="ListParagraph"/>
+        <w:numPr>
+          <w:ilvl w:val="0"/>
+          <w:numId w:val="4"/>
+        </w:numPr>
+      </w:pPr>
       <w:r>
         <w:rPr>
           <w:color w:val="E36C0A" w:themeColor="accent6" w:themeShade="BF"/>
         </w:rPr>
-        <w:t>hazard level des niveaux</w:t>
-      </w:r>
-    </w:p>
-    <w:p>
-      <w:pPr>
-        <w:pStyle w:val="Heading3"/>
+        <w:t>Production des musiques</w:t>
+      </w:r>
+    </w:p>
+    <w:p>
+      <w:pPr>
+        <w:pStyle w:val="Heading5"/>
         <w:numPr>
           <w:ilvl w:val="0"/>
           <w:numId w:val="1"/>
         </w:numPr>
-        <w:spacing w:after="200"/>
-      </w:pPr>
-      <w:r>
-        <w:t>Loot system (</w:t>
-      </w:r>
-      <w:r>
-        <w:t>R.G.N.)</w:t>
+      </w:pPr>
+      <w:r>
+        <w:t>SCRIPT &amp; STORY TELLING</w:t>
       </w:r>
     </w:p>
     <w:p>
@@ -488,16 +718,9 @@
           <w:ilvl w:val="0"/>
           <w:numId w:val="4"/>
         </w:numPr>
-        <w:spacing w:before="0"/>
-        <w:rPr>
-          <w:color w:val="4F6228" w:themeColor="accent3" w:themeShade="80"/>
-        </w:rPr>
-      </w:pPr>
-      <w:r>
-        <w:rPr>
-          <w:color w:val="4F6228" w:themeColor="accent3" w:themeShade="80"/>
-        </w:rPr>
-        <w:t>Définition des tableaux de loot</w:t>
+      </w:pPr>
+      <w:r>
+        <w:t>Character design and script writting</w:t>
       </w:r>
     </w:p>
     <w:p>
@@ -507,225 +730,9 @@
           <w:ilvl w:val="0"/>
           <w:numId w:val="4"/>
         </w:numPr>
-        <w:spacing w:before="0"/>
-        <w:rPr>
-          <w:color w:val="4F6228" w:themeColor="accent3" w:themeShade="80"/>
-        </w:rPr>
-      </w:pPr>
-      <w:r>
-        <w:rPr>
-          <w:color w:val="4F6228" w:themeColor="accent3" w:themeShade="80"/>
-        </w:rPr>
-        <w:t>Randomization des butins</w:t>
-      </w:r>
-    </w:p>
-    <w:p>
-      <w:pPr>
-        <w:pStyle w:val="ListParagraph"/>
-        <w:numPr>
-          <w:ilvl w:val="0"/>
-          <w:numId w:val="4"/>
-        </w:numPr>
-        <w:spacing w:before="0"/>
-        <w:rPr>
-          <w:color w:val="4F6228" w:themeColor="accent3" w:themeShade="80"/>
-        </w:rPr>
-      </w:pPr>
-      <w:r>
-        <w:rPr>
-          <w:color w:val="4F6228" w:themeColor="accent3" w:themeShade="80"/>
-        </w:rPr>
-        <w:t>Stats randomizées</w:t>
-      </w:r>
-    </w:p>
-    <w:p>
-      <w:pPr>
-        <w:pStyle w:val="ListParagraph"/>
-        <w:numPr>
-          <w:ilvl w:val="0"/>
-          <w:numId w:val="4"/>
-        </w:numPr>
-        <w:spacing w:before="0"/>
-        <w:rPr>
-          <w:color w:val="E36C0A" w:themeColor="accent6" w:themeShade="BF"/>
-        </w:rPr>
-      </w:pPr>
-      <w:r>
-        <w:rPr>
-          <w:color w:val="E36C0A" w:themeColor="accent6" w:themeShade="BF"/>
-        </w:rPr>
-        <w:t>Loot épiques</w:t>
-      </w:r>
-    </w:p>
-    <w:p>
-      <w:pPr>
-        <w:pStyle w:val="Heading3"/>
-        <w:numPr>
-          <w:ilvl w:val="0"/>
-          <w:numId w:val="1"/>
-        </w:numPr>
-        <w:spacing w:after="200"/>
-      </w:pPr>
-      <w:r>
-        <w:t>Bullet patterns</w:t>
-      </w:r>
-    </w:p>
-    <w:p>
-      <w:pPr>
-        <w:pStyle w:val="ListParagraph"/>
-        <w:numPr>
-          <w:ilvl w:val="0"/>
-          <w:numId w:val="4"/>
-        </w:numPr>
-        <w:spacing w:before="0"/>
-        <w:rPr>
-          <w:color w:val="4F6228" w:themeColor="accent3" w:themeShade="80"/>
-        </w:rPr>
-      </w:pPr>
-      <w:r>
-        <w:rPr>
-          <w:color w:val="4F6228" w:themeColor="accent3" w:themeShade="80"/>
-        </w:rPr>
-        <w:t>Patterns de bullets</w:t>
-      </w:r>
-    </w:p>
-    <w:p>
-      <w:pPr>
-        <w:pStyle w:val="ListParagraph"/>
-        <w:numPr>
-          <w:ilvl w:val="0"/>
-          <w:numId w:val="4"/>
-        </w:numPr>
-        <w:spacing w:before="0"/>
-        <w:rPr>
-          <w:color w:val="4F6228" w:themeColor="accent3" w:themeShade="80"/>
-        </w:rPr>
-      </w:pPr>
-      <w:r>
-        <w:rPr>
-          <w:color w:val="4F6228" w:themeColor="accent3" w:themeShade="80"/>
-        </w:rPr>
-        <w:t>Tirs à tête chercheuse</w:t>
-      </w:r>
-    </w:p>
-    <w:p>
-      <w:pPr>
-        <w:pStyle w:val="ListParagraph"/>
-        <w:numPr>
-          <w:ilvl w:val="0"/>
-          <w:numId w:val="4"/>
-        </w:numPr>
-        <w:spacing w:before="0"/>
-      </w:pPr>
-      <w:r>
-        <w:t>Tir concentré</w:t>
-      </w:r>
-    </w:p>
-    <w:p>
-      <w:pPr>
-        <w:pStyle w:val="Heading4"/>
-        <w:numPr>
-          <w:ilvl w:val="0"/>
-          <w:numId w:val="1"/>
-        </w:numPr>
-        <w:spacing w:before="0" w:after="200"/>
-      </w:pPr>
-      <w:r>
-        <w:t>SkinninG</w:t>
-      </w:r>
-      <w:r>
-        <w:t xml:space="preserve"> &amp; FX</w:t>
-      </w:r>
-    </w:p>
-    <w:p>
-      <w:pPr>
-        <w:pStyle w:val="ListParagraph"/>
-        <w:numPr>
-          <w:ilvl w:val="0"/>
-          <w:numId w:val="4"/>
-        </w:numPr>
-        <w:spacing w:before="0"/>
-      </w:pPr>
-      <w:r>
-        <w:t>Production graphique des assets</w:t>
-      </w:r>
-    </w:p>
-    <w:p>
-      <w:pPr>
-        <w:pStyle w:val="ListParagraph"/>
-        <w:numPr>
-          <w:ilvl w:val="0"/>
-          <w:numId w:val="4"/>
-        </w:numPr>
-        <w:spacing w:before="0"/>
-      </w:pPr>
-      <w:r>
-        <w:t>Production des animations</w:t>
-      </w:r>
-    </w:p>
-    <w:p>
-      <w:pPr>
-        <w:pStyle w:val="ListParagraph"/>
-        <w:numPr>
-          <w:ilvl w:val="0"/>
-          <w:numId w:val="4"/>
-        </w:numPr>
-        <w:spacing w:before="0"/>
-      </w:pPr>
-      <w:r>
-        <w:t>FX d’explosions et de tir</w:t>
-      </w:r>
-    </w:p>
-    <w:p>
-      <w:pPr>
-        <w:pStyle w:val="Heading4"/>
-        <w:numPr>
-          <w:ilvl w:val="0"/>
-          <w:numId w:val="1"/>
-        </w:numPr>
-        <w:spacing w:before="0" w:after="200"/>
-      </w:pPr>
-      <w:r>
-        <w:t>MUSIC &amp; BPM BALLET</w:t>
-      </w:r>
-    </w:p>
-    <w:p>
-      <w:pPr>
-        <w:pStyle w:val="ListParagraph"/>
-        <w:numPr>
-          <w:ilvl w:val="0"/>
-          <w:numId w:val="4"/>
-        </w:numPr>
-      </w:pPr>
-      <w:r>
-        <w:rPr>
-          <w:color w:val="E36C0A" w:themeColor="accent6" w:themeShade="BF"/>
-        </w:rPr>
-        <w:t>Production des musiques</w:t>
-      </w:r>
-    </w:p>
-    <w:p>
-      <w:pPr>
-        <w:pStyle w:val="Heading5"/>
-        <w:numPr>
-          <w:ilvl w:val="0"/>
-          <w:numId w:val="1"/>
-        </w:numPr>
-      </w:pPr>
-      <w:r>
-        <w:t>SCRIPT &amp; STORY TELLING</w:t>
-      </w:r>
-    </w:p>
-    <w:p>
-      <w:pPr>
-        <w:pStyle w:val="ListParagraph"/>
-        <w:numPr>
-          <w:ilvl w:val="0"/>
-          <w:numId w:val="4"/>
-        </w:numPr>
-      </w:pPr>
-      <w:r>
-        <w:t>Character design and script writting</w:t>
+      </w:pPr>
+      <w:r>
+        <w:t>Système de dialogue</w:t>
       </w:r>
     </w:p>
     <w:p>
@@ -3387,7 +3394,7 @@
 </file>
 
 <file path=customXml/itemProps1.xml><?xml version="1.0" encoding="utf-8"?>
-<ds:datastoreItem xmlns:ds="http://schemas.openxmlformats.org/officeDocument/2006/customXml" ds:itemID="{972EAFFA-6FEB-4676-A8D3-936DCC98B12E}">
+<ds:datastoreItem xmlns:ds="http://schemas.openxmlformats.org/officeDocument/2006/customXml" ds:itemID="{8940BFF7-FA32-4F79-8F9F-7BC7C8EF9140}">
   <ds:schemaRefs>
     <ds:schemaRef ds:uri="http://schemas.openxmlformats.org/officeDocument/2006/bibliography"/>
   </ds:schemaRefs>

</xml_diff>

<commit_message>
Greyed objects in shop on money lack + Fixing teleportation costs and info panel spam
</commit_message>
<xml_diff>
--- a/Unstable/StarFighter/Documentation/Features.docx
+++ b/Unstable/StarFighter/Documentation/Features.docx
@@ -39,13 +39,290 @@
         <w:rPr>
           <w:b/>
         </w:rPr>
-        <w:t>67%</w:t>
+        <w:t>75</w:t>
+      </w:r>
+      <w:r>
+        <w:rPr>
+          <w:b/>
+        </w:rPr>
+        <w:t>%</w:t>
+      </w:r>
+    </w:p>
+    <w:p>
+      <w:pPr>
+        <w:pStyle w:val="Heading2"/>
+        <w:numPr>
+          <w:ilvl w:val="0"/>
+          <w:numId w:val="1"/>
+        </w:numPr>
+        <w:spacing w:before="0" w:after="200"/>
+      </w:pPr>
+      <w:r>
+        <w:t>Moteur de shooter 2D</w:t>
+      </w:r>
+    </w:p>
+    <w:p>
+      <w:pPr>
+        <w:pStyle w:val="ListParagraph"/>
+        <w:numPr>
+          <w:ilvl w:val="0"/>
+          <w:numId w:val="4"/>
+        </w:numPr>
+        <w:rPr>
+          <w:color w:val="4F6228" w:themeColor="accent3" w:themeShade="80"/>
+        </w:rPr>
+      </w:pPr>
+      <w:r>
+        <w:rPr>
+          <w:color w:val="4F6228" w:themeColor="accent3" w:themeShade="80"/>
+        </w:rPr>
+        <w:t>Inputs</w:t>
+      </w:r>
+    </w:p>
+    <w:p>
+      <w:pPr>
+        <w:pStyle w:val="ListParagraph"/>
+        <w:numPr>
+          <w:ilvl w:val="0"/>
+          <w:numId w:val="4"/>
+        </w:numPr>
+        <w:rPr>
+          <w:color w:val="4F6228" w:themeColor="accent3" w:themeShade="80"/>
+        </w:rPr>
+      </w:pPr>
+      <w:r>
+        <w:rPr>
+          <w:color w:val="4F6228" w:themeColor="accent3" w:themeShade="80"/>
+        </w:rPr>
+        <w:t>Gestion des résolutions d’affichage</w:t>
+      </w:r>
+    </w:p>
+    <w:p>
+      <w:pPr>
+        <w:pStyle w:val="ListParagraph"/>
+        <w:numPr>
+          <w:ilvl w:val="0"/>
+          <w:numId w:val="4"/>
+        </w:numPr>
+      </w:pPr>
+      <w:r>
+        <w:rPr>
+          <w:color w:val="4F6228" w:themeColor="accent3" w:themeShade="80"/>
+        </w:rPr>
+        <w:t xml:space="preserve">Affichage, chargement </w:t>
+      </w:r>
+      <w:r>
+        <w:t>et déchargement des textures</w:t>
+      </w:r>
+      <w:r>
+        <w:t xml:space="preserve"> + libération mémoire</w:t>
+      </w:r>
+    </w:p>
+    <w:p>
+      <w:pPr>
+        <w:pStyle w:val="ListParagraph"/>
+        <w:numPr>
+          <w:ilvl w:val="0"/>
+          <w:numId w:val="4"/>
+        </w:numPr>
+        <w:rPr>
+          <w:color w:val="4F6228" w:themeColor="accent3" w:themeShade="80"/>
+        </w:rPr>
+      </w:pPr>
+      <w:r>
+        <w:rPr>
+          <w:color w:val="4F6228" w:themeColor="accent3" w:themeShade="80"/>
+        </w:rPr>
+        <w:t>Animations</w:t>
+      </w:r>
+    </w:p>
+    <w:p>
+      <w:pPr>
+        <w:pStyle w:val="ListParagraph"/>
+        <w:numPr>
+          <w:ilvl w:val="0"/>
+          <w:numId w:val="4"/>
+        </w:numPr>
+        <w:rPr>
+          <w:color w:val="4F6228" w:themeColor="accent3" w:themeShade="80"/>
+        </w:rPr>
+      </w:pPr>
+      <w:r>
+        <w:rPr>
+          <w:color w:val="4F6228" w:themeColor="accent3" w:themeShade="80"/>
+        </w:rPr>
+        <w:t>Collisions</w:t>
+      </w:r>
+    </w:p>
+    <w:p>
+      <w:pPr>
+        <w:pStyle w:val="Heading2"/>
+        <w:numPr>
+          <w:ilvl w:val="0"/>
+          <w:numId w:val="1"/>
+        </w:numPr>
+        <w:spacing w:before="0" w:after="200"/>
+      </w:pPr>
+      <w:r>
+        <w:t xml:space="preserve">Open-world (HUB et </w:t>
+      </w:r>
+      <w:r>
+        <w:t>MULTI-SCROLLING)</w:t>
+      </w:r>
+    </w:p>
+    <w:p>
+      <w:pPr>
+        <w:pStyle w:val="ListParagraph"/>
+        <w:numPr>
+          <w:ilvl w:val="0"/>
+          <w:numId w:val="4"/>
+        </w:numPr>
+        <w:spacing w:before="0"/>
+        <w:rPr>
+          <w:color w:val="4F6228" w:themeColor="accent3" w:themeShade="80"/>
+        </w:rPr>
+      </w:pPr>
+      <w:r>
+        <w:rPr>
+          <w:color w:val="4F6228" w:themeColor="accent3" w:themeShade="80"/>
+        </w:rPr>
+        <w:t>Hub : chargement et déchargement de niveaux</w:t>
+      </w:r>
+    </w:p>
+    <w:p>
+      <w:pPr>
+        <w:pStyle w:val="ListParagraph"/>
+        <w:numPr>
+          <w:ilvl w:val="0"/>
+          <w:numId w:val="4"/>
+        </w:numPr>
+        <w:spacing w:before="0"/>
+        <w:rPr>
+          <w:color w:val="4F6228" w:themeColor="accent3" w:themeShade="80"/>
+        </w:rPr>
+      </w:pPr>
+      <w:r>
+        <w:rPr>
+          <w:color w:val="4F6228" w:themeColor="accent3" w:themeShade="80"/>
+        </w:rPr>
+        <w:t>Transitions niveau-&gt;hub / hub-niveau</w:t>
+      </w:r>
+    </w:p>
+    <w:p>
+      <w:pPr>
+        <w:pStyle w:val="ListParagraph"/>
+        <w:numPr>
+          <w:ilvl w:val="0"/>
+          <w:numId w:val="4"/>
+        </w:numPr>
+        <w:spacing w:before="0"/>
+        <w:rPr>
+          <w:color w:val="4F6228" w:themeColor="accent3" w:themeShade="80"/>
+        </w:rPr>
+      </w:pPr>
+      <w:r>
+        <w:rPr>
+          <w:color w:val="4F6228" w:themeColor="accent3" w:themeShade="80"/>
+        </w:rPr>
+        <w:t>Reverse scrolling d’un niveau</w:t>
+      </w:r>
+    </w:p>
+    <w:p>
+      <w:pPr>
+        <w:pStyle w:val="ListParagraph"/>
+        <w:numPr>
+          <w:ilvl w:val="0"/>
+          <w:numId w:val="4"/>
+        </w:numPr>
+        <w:spacing w:before="0"/>
+        <w:rPr>
+          <w:color w:val="4F6228" w:themeColor="accent3" w:themeShade="80"/>
+        </w:rPr>
+      </w:pPr>
+      <w:r>
+        <w:rPr>
+          <w:color w:val="4F6228" w:themeColor="accent3" w:themeShade="80"/>
+        </w:rPr>
+        <w:t>Feedback de choix de niveau et entrée dans le magasin</w:t>
+      </w:r>
+    </w:p>
+    <w:p>
+      <w:pPr>
+        <w:pStyle w:val="Heading2"/>
+        <w:numPr>
+          <w:ilvl w:val="0"/>
+          <w:numId w:val="1"/>
+        </w:numPr>
+        <w:spacing w:before="0" w:after="200"/>
+      </w:pPr>
+      <w:r>
+        <w:t>Enemy cluster</w:t>
+      </w:r>
+      <w:r>
+        <w:t>S</w:t>
+      </w:r>
+    </w:p>
+    <w:p>
+      <w:pPr>
+        <w:pStyle w:val="ListParagraph"/>
+        <w:numPr>
+          <w:ilvl w:val="0"/>
+          <w:numId w:val="4"/>
+        </w:numPr>
+        <w:spacing w:before="0"/>
+        <w:rPr>
+          <w:color w:val="4F6228" w:themeColor="accent3" w:themeShade="80"/>
+        </w:rPr>
+      </w:pPr>
+      <w:r>
+        <w:rPr>
+          <w:color w:val="4F6228" w:themeColor="accent3" w:themeShade="80"/>
+        </w:rPr>
+        <w:t>Patterns de mouvement</w:t>
+      </w:r>
+    </w:p>
+    <w:p>
+      <w:pPr>
+        <w:pStyle w:val="ListParagraph"/>
+        <w:numPr>
+          <w:ilvl w:val="0"/>
+          <w:numId w:val="4"/>
+        </w:numPr>
+        <w:spacing w:before="0"/>
+        <w:rPr>
+          <w:color w:val="4F6228" w:themeColor="accent3" w:themeShade="80"/>
+        </w:rPr>
+      </w:pPr>
+      <w:r>
+        <w:rPr>
+          <w:color w:val="4F6228" w:themeColor="accent3" w:themeShade="80"/>
+        </w:rPr>
+        <w:t>Boss</w:t>
       </w:r>
       <w:bookmarkStart w:id="0" w:name="_GoBack"/>
       <w:bookmarkEnd w:id="0"/>
     </w:p>
     <w:p>
       <w:pPr>
+        <w:pStyle w:val="ListParagraph"/>
+        <w:numPr>
+          <w:ilvl w:val="0"/>
+          <w:numId w:val="4"/>
+        </w:numPr>
+        <w:spacing w:before="0"/>
+        <w:rPr>
+          <w:color w:val="E36C0A" w:themeColor="accent6" w:themeShade="BF"/>
+        </w:rPr>
+      </w:pPr>
+      <w:r>
+        <w:rPr>
+          <w:color w:val="E36C0A" w:themeColor="accent6" w:themeShade="BF"/>
+        </w:rPr>
+        <w:t>Clusters aléatoires</w:t>
+      </w:r>
+    </w:p>
+    <w:p>
+      <w:pPr>
         <w:pStyle w:val="Heading2"/>
         <w:numPr>
           <w:ilvl w:val="0"/>
@@ -54,7 +331,7 @@
         <w:spacing w:before="0" w:after="200"/>
       </w:pPr>
       <w:r>
-        <w:t>Moteur de shooter 2D</w:t>
+        <w:t>Map stellaire</w:t>
       </w:r>
     </w:p>
     <w:p>
@@ -64,15 +341,32 @@
           <w:ilvl w:val="0"/>
           <w:numId w:val="4"/>
         </w:numPr>
-        <w:rPr>
-          <w:color w:val="4F6228" w:themeColor="accent3" w:themeShade="80"/>
-        </w:rPr>
-      </w:pPr>
-      <w:r>
-        <w:rPr>
-          <w:color w:val="4F6228" w:themeColor="accent3" w:themeShade="80"/>
-        </w:rPr>
-        <w:t>Inputs</w:t>
+        <w:spacing w:before="0"/>
+        <w:rPr>
+          <w:color w:val="4F6228" w:themeColor="accent3" w:themeShade="80"/>
+        </w:rPr>
+      </w:pPr>
+      <w:r>
+        <w:rPr>
+          <w:color w:val="4F6228" w:themeColor="accent3" w:themeShade="80"/>
+        </w:rPr>
+        <w:t>Hub relié à la map stellaire</w:t>
+      </w:r>
+    </w:p>
+    <w:p>
+      <w:pPr>
+        <w:pStyle w:val="Heading2"/>
+        <w:numPr>
+          <w:ilvl w:val="0"/>
+          <w:numId w:val="1"/>
+        </w:numPr>
+        <w:spacing w:before="0" w:after="200"/>
+      </w:pPr>
+      <w:r>
+        <w:t>Magasin (interface graphique)</w:t>
+      </w:r>
+      <w:r>
+        <w:t xml:space="preserve"> &amp; HUD</w:t>
       </w:r>
     </w:p>
     <w:p>
@@ -82,15 +376,16 @@
           <w:ilvl w:val="0"/>
           <w:numId w:val="4"/>
         </w:numPr>
-        <w:rPr>
-          <w:color w:val="4F6228" w:themeColor="accent3" w:themeShade="80"/>
-        </w:rPr>
-      </w:pPr>
-      <w:r>
-        <w:rPr>
-          <w:color w:val="4F6228" w:themeColor="accent3" w:themeShade="80"/>
-        </w:rPr>
-        <w:t>Gestion des résolutions d’affichage</w:t>
+        <w:spacing w:before="0"/>
+        <w:rPr>
+          <w:color w:val="4F6228" w:themeColor="accent3" w:themeShade="80"/>
+        </w:rPr>
+      </w:pPr>
+      <w:r>
+        <w:rPr>
+          <w:color w:val="4F6228" w:themeColor="accent3" w:themeShade="80"/>
+        </w:rPr>
+        <w:t>Interface d’équipement et de statistiques du joueur</w:t>
       </w:r>
     </w:p>
     <w:p>
@@ -100,18 +395,16 @@
           <w:ilvl w:val="0"/>
           <w:numId w:val="4"/>
         </w:numPr>
-      </w:pPr>
-      <w:r>
-        <w:rPr>
-          <w:color w:val="4F6228" w:themeColor="accent3" w:themeShade="80"/>
-        </w:rPr>
-        <w:t xml:space="preserve">Affichage, chargement </w:t>
-      </w:r>
-      <w:r>
-        <w:t>et déchargement des textures</w:t>
-      </w:r>
-      <w:r>
-        <w:t xml:space="preserve"> + libération mémoire</w:t>
+        <w:spacing w:before="0"/>
+        <w:rPr>
+          <w:color w:val="4F6228" w:themeColor="accent3" w:themeShade="80"/>
+        </w:rPr>
+      </w:pPr>
+      <w:r>
+        <w:rPr>
+          <w:color w:val="4F6228" w:themeColor="accent3" w:themeShade="80"/>
+        </w:rPr>
+        <w:t>Interface d’achat dans un magasin</w:t>
       </w:r>
     </w:p>
     <w:p>
@@ -121,6 +414,158 @@
           <w:ilvl w:val="0"/>
           <w:numId w:val="4"/>
         </w:numPr>
+        <w:spacing w:before="0"/>
+        <w:rPr>
+          <w:color w:val="4F6228" w:themeColor="accent3" w:themeShade="80"/>
+        </w:rPr>
+      </w:pPr>
+      <w:r>
+        <w:rPr>
+          <w:color w:val="4F6228" w:themeColor="accent3" w:themeShade="80"/>
+        </w:rPr>
+        <w:t>Consultation de la map stellaire</w:t>
+      </w:r>
+    </w:p>
+    <w:p>
+      <w:pPr>
+        <w:pStyle w:val="Heading3"/>
+        <w:numPr>
+          <w:ilvl w:val="0"/>
+          <w:numId w:val="1"/>
+        </w:numPr>
+        <w:spacing w:after="200"/>
+      </w:pPr>
+      <w:r>
+        <w:lastRenderedPageBreak/>
+        <w:t>Hazard Break</w:t>
+      </w:r>
+      <w:r>
+        <w:t xml:space="preserve"> (SCORING ET BOSS)</w:t>
+      </w:r>
+    </w:p>
+    <w:p>
+      <w:pPr>
+        <w:pStyle w:val="ListParagraph"/>
+        <w:numPr>
+          <w:ilvl w:val="0"/>
+          <w:numId w:val="4"/>
+        </w:numPr>
+      </w:pPr>
+      <w:r>
+        <w:rPr>
+          <w:color w:val="4F6228" w:themeColor="accent3" w:themeShade="80"/>
+        </w:rPr>
+        <w:t>Scoring sur les ennemis</w:t>
+      </w:r>
+      <w:r>
+        <w:t xml:space="preserve">, </w:t>
+      </w:r>
+      <w:r>
+        <w:rPr>
+          <w:color w:val="4F6228" w:themeColor="accent3" w:themeShade="80"/>
+        </w:rPr>
+        <w:t>affichage du scoring</w:t>
+      </w:r>
+      <w:r>
+        <w:rPr>
+          <w:color w:val="4F6228" w:themeColor="accent3" w:themeShade="80"/>
+        </w:rPr>
+        <w:t xml:space="preserve"> hazard</w:t>
+      </w:r>
+      <w:r>
+        <w:rPr>
+          <w:color w:val="4F6228" w:themeColor="accent3" w:themeShade="80"/>
+        </w:rPr>
+        <w:t xml:space="preserve">, spawn d’un boss, </w:t>
+      </w:r>
+      <w:r>
+        <w:rPr>
+          <w:color w:val="4F6228" w:themeColor="accent3" w:themeShade="80"/>
+        </w:rPr>
+        <w:t>hazard level des niveaux</w:t>
+      </w:r>
+    </w:p>
+    <w:p>
+      <w:pPr>
+        <w:pStyle w:val="Heading3"/>
+        <w:numPr>
+          <w:ilvl w:val="0"/>
+          <w:numId w:val="1"/>
+        </w:numPr>
+        <w:spacing w:after="200"/>
+      </w:pPr>
+      <w:r>
+        <w:t>Loot system (</w:t>
+      </w:r>
+      <w:r>
+        <w:t>R.G.N.)</w:t>
+      </w:r>
+    </w:p>
+    <w:p>
+      <w:pPr>
+        <w:pStyle w:val="ListParagraph"/>
+        <w:numPr>
+          <w:ilvl w:val="0"/>
+          <w:numId w:val="4"/>
+        </w:numPr>
+        <w:spacing w:before="0"/>
+        <w:rPr>
+          <w:color w:val="4F6228" w:themeColor="accent3" w:themeShade="80"/>
+        </w:rPr>
+      </w:pPr>
+      <w:r>
+        <w:rPr>
+          <w:color w:val="4F6228" w:themeColor="accent3" w:themeShade="80"/>
+        </w:rPr>
+        <w:t>Définition des tableaux de loot</w:t>
+      </w:r>
+    </w:p>
+    <w:p>
+      <w:pPr>
+        <w:pStyle w:val="ListParagraph"/>
+        <w:numPr>
+          <w:ilvl w:val="0"/>
+          <w:numId w:val="4"/>
+        </w:numPr>
+        <w:spacing w:before="0"/>
+        <w:rPr>
+          <w:color w:val="4F6228" w:themeColor="accent3" w:themeShade="80"/>
+        </w:rPr>
+      </w:pPr>
+      <w:r>
+        <w:rPr>
+          <w:color w:val="4F6228" w:themeColor="accent3" w:themeShade="80"/>
+        </w:rPr>
+        <w:t>Randomization des butins</w:t>
+      </w:r>
+    </w:p>
+    <w:p>
+      <w:pPr>
+        <w:pStyle w:val="ListParagraph"/>
+        <w:numPr>
+          <w:ilvl w:val="0"/>
+          <w:numId w:val="4"/>
+        </w:numPr>
+        <w:spacing w:before="0"/>
+        <w:rPr>
+          <w:color w:val="4F6228" w:themeColor="accent3" w:themeShade="80"/>
+        </w:rPr>
+      </w:pPr>
+      <w:r>
+        <w:rPr>
+          <w:color w:val="4F6228" w:themeColor="accent3" w:themeShade="80"/>
+        </w:rPr>
+        <w:t>Stats randomizées</w:t>
+      </w:r>
+    </w:p>
+    <w:p>
+      <w:pPr>
+        <w:pStyle w:val="ListParagraph"/>
+        <w:numPr>
+          <w:ilvl w:val="0"/>
+          <w:numId w:val="4"/>
+        </w:numPr>
+        <w:spacing w:before="0"/>
         <w:rPr>
           <w:color w:val="E36C0A" w:themeColor="accent6" w:themeShade="BF"/>
         </w:rPr>
@@ -129,7 +574,20 @@
         <w:rPr>
           <w:color w:val="E36C0A" w:themeColor="accent6" w:themeShade="BF"/>
         </w:rPr>
-        <w:t>Animations</w:t>
+        <w:t>Loot épiques</w:t>
+      </w:r>
+    </w:p>
+    <w:p>
+      <w:pPr>
+        <w:pStyle w:val="Heading3"/>
+        <w:numPr>
+          <w:ilvl w:val="0"/>
+          <w:numId w:val="1"/>
+        </w:numPr>
+        <w:spacing w:after="200"/>
+      </w:pPr>
+      <w:r>
+        <w:t>Bullet patterns</w:t>
       </w:r>
     </w:p>
     <w:p>
@@ -139,20 +597,53 @@
           <w:ilvl w:val="0"/>
           <w:numId w:val="4"/>
         </w:numPr>
-        <w:rPr>
-          <w:color w:val="4F6228" w:themeColor="accent3" w:themeShade="80"/>
-        </w:rPr>
-      </w:pPr>
-      <w:r>
-        <w:rPr>
-          <w:color w:val="4F6228" w:themeColor="accent3" w:themeShade="80"/>
-        </w:rPr>
-        <w:t>Collisions</w:t>
-      </w:r>
-    </w:p>
-    <w:p>
-      <w:pPr>
-        <w:pStyle w:val="Heading2"/>
+        <w:spacing w:before="0"/>
+        <w:rPr>
+          <w:color w:val="4F6228" w:themeColor="accent3" w:themeShade="80"/>
+        </w:rPr>
+      </w:pPr>
+      <w:r>
+        <w:rPr>
+          <w:color w:val="4F6228" w:themeColor="accent3" w:themeShade="80"/>
+        </w:rPr>
+        <w:t>Patterns de bullets</w:t>
+      </w:r>
+    </w:p>
+    <w:p>
+      <w:pPr>
+        <w:pStyle w:val="ListParagraph"/>
+        <w:numPr>
+          <w:ilvl w:val="0"/>
+          <w:numId w:val="4"/>
+        </w:numPr>
+        <w:spacing w:before="0"/>
+        <w:rPr>
+          <w:color w:val="4F6228" w:themeColor="accent3" w:themeShade="80"/>
+        </w:rPr>
+      </w:pPr>
+      <w:r>
+        <w:rPr>
+          <w:color w:val="4F6228" w:themeColor="accent3" w:themeShade="80"/>
+        </w:rPr>
+        <w:t>Tirs à tête chercheuse</w:t>
+      </w:r>
+    </w:p>
+    <w:p>
+      <w:pPr>
+        <w:pStyle w:val="ListParagraph"/>
+        <w:numPr>
+          <w:ilvl w:val="0"/>
+          <w:numId w:val="4"/>
+        </w:numPr>
+        <w:spacing w:before="0"/>
+      </w:pPr>
+      <w:r>
+        <w:t>Tir concentré</w:t>
+      </w:r>
+    </w:p>
+    <w:p>
+      <w:pPr>
+        <w:pStyle w:val="Heading4"/>
         <w:numPr>
           <w:ilvl w:val="0"/>
           <w:numId w:val="1"/>
@@ -160,10 +651,10 @@
         <w:spacing w:before="0" w:after="200"/>
       </w:pPr>
       <w:r>
-        <w:t xml:space="preserve">Open-world (HUB et </w:t>
-      </w:r>
-      <w:r>
-        <w:t>MULTI-SCROLLING)</w:t>
+        <w:t>SkinninG</w:t>
+      </w:r>
+      <w:r>
+        <w:t xml:space="preserve"> &amp; FX</w:t>
       </w:r>
     </w:p>
     <w:p>
@@ -174,15 +665,9 @@
           <w:numId w:val="4"/>
         </w:numPr>
         <w:spacing w:before="0"/>
-        <w:rPr>
-          <w:color w:val="4F6228" w:themeColor="accent3" w:themeShade="80"/>
-        </w:rPr>
-      </w:pPr>
-      <w:r>
-        <w:rPr>
-          <w:color w:val="4F6228" w:themeColor="accent3" w:themeShade="80"/>
-        </w:rPr>
-        <w:t>Hub : chargement et déchargement de niveaux</w:t>
+      </w:pPr>
+      <w:r>
+        <w:t>Production graphique des assets</w:t>
       </w:r>
     </w:p>
     <w:p>
@@ -193,15 +678,9 @@
           <w:numId w:val="4"/>
         </w:numPr>
         <w:spacing w:before="0"/>
-        <w:rPr>
-          <w:color w:val="4F6228" w:themeColor="accent3" w:themeShade="80"/>
-        </w:rPr>
-      </w:pPr>
-      <w:r>
-        <w:rPr>
-          <w:color w:val="4F6228" w:themeColor="accent3" w:themeShade="80"/>
-        </w:rPr>
-        <w:t>Transitions niveau-&gt;hub / hub-niveau</w:t>
+      </w:pPr>
+      <w:r>
+        <w:t>Production des animations</w:t>
       </w:r>
     </w:p>
     <w:p>
@@ -212,15 +691,28 @@
           <w:numId w:val="4"/>
         </w:numPr>
         <w:spacing w:before="0"/>
-        <w:rPr>
-          <w:color w:val="4F6228" w:themeColor="accent3" w:themeShade="80"/>
-        </w:rPr>
-      </w:pPr>
-      <w:r>
-        <w:rPr>
-          <w:color w:val="4F6228" w:themeColor="accent3" w:themeShade="80"/>
-        </w:rPr>
-        <w:t>Reverse scrolling d’un niveau</w:t>
+      </w:pPr>
+      <w:r>
+        <w:rPr>
+          <w:color w:val="4F6228" w:themeColor="accent3" w:themeShade="80"/>
+        </w:rPr>
+        <w:t xml:space="preserve">FX d’explosions </w:t>
+      </w:r>
+      <w:r>
+        <w:t>et de tir</w:t>
+      </w:r>
+    </w:p>
+    <w:p>
+      <w:pPr>
+        <w:pStyle w:val="Heading4"/>
+        <w:numPr>
+          <w:ilvl w:val="0"/>
+          <w:numId w:val="1"/>
+        </w:numPr>
+        <w:spacing w:before="0" w:after="200"/>
+      </w:pPr>
+      <w:r>
+        <w:t>MUSIC &amp; BPM BALLET</w:t>
       </w:r>
     </w:p>
     <w:p>
@@ -230,32 +722,24 @@
           <w:ilvl w:val="0"/>
           <w:numId w:val="4"/>
         </w:numPr>
-        <w:spacing w:before="0"/>
-        <w:rPr>
-          <w:color w:val="4F6228" w:themeColor="accent3" w:themeShade="80"/>
-        </w:rPr>
-      </w:pPr>
-      <w:r>
-        <w:rPr>
-          <w:color w:val="4F6228" w:themeColor="accent3" w:themeShade="80"/>
-        </w:rPr>
-        <w:t>Feedback de choix de niveau et entrée dans le magasin</w:t>
-      </w:r>
-    </w:p>
-    <w:p>
-      <w:pPr>
-        <w:pStyle w:val="Heading2"/>
+      </w:pPr>
+      <w:r>
+        <w:rPr>
+          <w:color w:val="E36C0A" w:themeColor="accent6" w:themeShade="BF"/>
+        </w:rPr>
+        <w:t>Production des musiques</w:t>
+      </w:r>
+    </w:p>
+    <w:p>
+      <w:pPr>
+        <w:pStyle w:val="Heading5"/>
         <w:numPr>
           <w:ilvl w:val="0"/>
           <w:numId w:val="1"/>
         </w:numPr>
-        <w:spacing w:before="0" w:after="200"/>
-      </w:pPr>
-      <w:r>
-        <w:t>Enemy cluster</w:t>
-      </w:r>
-      <w:r>
-        <w:t>S</w:t>
+      </w:pPr>
+      <w:r>
+        <w:t>SCRIPT &amp; STORY TELLING</w:t>
       </w:r>
     </w:p>
     <w:p>
@@ -265,7 +749,18 @@
           <w:ilvl w:val="0"/>
           <w:numId w:val="4"/>
         </w:numPr>
-        <w:spacing w:before="0"/>
+      </w:pPr>
+      <w:r>
+        <w:t>Character design and script writting</w:t>
+      </w:r>
+    </w:p>
+    <w:p>
+      <w:pPr>
+        <w:pStyle w:val="ListParagraph"/>
+        <w:numPr>
+          <w:ilvl w:val="0"/>
+          <w:numId w:val="4"/>
+        </w:numPr>
         <w:rPr>
           <w:color w:val="E36C0A" w:themeColor="accent6" w:themeShade="BF"/>
         </w:rPr>
@@ -274,464 +769,6 @@
         <w:rPr>
           <w:color w:val="E36C0A" w:themeColor="accent6" w:themeShade="BF"/>
         </w:rPr>
-        <w:t>Patterns de mouvement</w:t>
-      </w:r>
-    </w:p>
-    <w:p>
-      <w:pPr>
-        <w:pStyle w:val="ListParagraph"/>
-        <w:numPr>
-          <w:ilvl w:val="0"/>
-          <w:numId w:val="4"/>
-        </w:numPr>
-        <w:spacing w:before="0"/>
-        <w:rPr>
-          <w:color w:val="E36C0A" w:themeColor="accent6" w:themeShade="BF"/>
-        </w:rPr>
-      </w:pPr>
-      <w:r>
-        <w:rPr>
-          <w:color w:val="E36C0A" w:themeColor="accent6" w:themeShade="BF"/>
-        </w:rPr>
-        <w:t>Boss</w:t>
-      </w:r>
-    </w:p>
-    <w:p>
-      <w:pPr>
-        <w:pStyle w:val="Heading2"/>
-        <w:numPr>
-          <w:ilvl w:val="0"/>
-          <w:numId w:val="1"/>
-        </w:numPr>
-        <w:spacing w:before="0" w:after="200"/>
-      </w:pPr>
-      <w:r>
-        <w:t>Map stellaire</w:t>
-      </w:r>
-    </w:p>
-    <w:p>
-      <w:pPr>
-        <w:pStyle w:val="ListParagraph"/>
-        <w:numPr>
-          <w:ilvl w:val="0"/>
-          <w:numId w:val="4"/>
-        </w:numPr>
-        <w:spacing w:before="0"/>
-        <w:rPr>
-          <w:color w:val="4F6228" w:themeColor="accent3" w:themeShade="80"/>
-        </w:rPr>
-      </w:pPr>
-      <w:r>
-        <w:rPr>
-          <w:color w:val="4F6228" w:themeColor="accent3" w:themeShade="80"/>
-        </w:rPr>
-        <w:t>Hub relié à la map stellaire</w:t>
-      </w:r>
-    </w:p>
-    <w:p>
-      <w:pPr>
-        <w:pStyle w:val="Heading2"/>
-        <w:numPr>
-          <w:ilvl w:val="0"/>
-          <w:numId w:val="1"/>
-        </w:numPr>
-        <w:spacing w:before="0" w:after="200"/>
-      </w:pPr>
-      <w:r>
-        <w:t>Magasin (interface graphique)</w:t>
-      </w:r>
-      <w:r>
-        <w:t xml:space="preserve"> &amp; HUD</w:t>
-      </w:r>
-    </w:p>
-    <w:p>
-      <w:pPr>
-        <w:pStyle w:val="ListParagraph"/>
-        <w:numPr>
-          <w:ilvl w:val="0"/>
-          <w:numId w:val="4"/>
-        </w:numPr>
-        <w:spacing w:before="0"/>
-        <w:rPr>
-          <w:color w:val="E36C0A" w:themeColor="accent6" w:themeShade="BF"/>
-        </w:rPr>
-      </w:pPr>
-      <w:r>
-        <w:rPr>
-          <w:color w:val="E36C0A" w:themeColor="accent6" w:themeShade="BF"/>
-        </w:rPr>
-        <w:t>Interface d’équipement et de statistiques du joueur</w:t>
-      </w:r>
-    </w:p>
-    <w:p>
-      <w:pPr>
-        <w:pStyle w:val="ListParagraph"/>
-        <w:numPr>
-          <w:ilvl w:val="0"/>
-          <w:numId w:val="4"/>
-        </w:numPr>
-        <w:spacing w:before="0"/>
-        <w:rPr>
-          <w:color w:val="E36C0A" w:themeColor="accent6" w:themeShade="BF"/>
-        </w:rPr>
-      </w:pPr>
-      <w:r>
-        <w:rPr>
-          <w:color w:val="E36C0A" w:themeColor="accent6" w:themeShade="BF"/>
-        </w:rPr>
-        <w:t>Interface d’achat dans un magasin</w:t>
-      </w:r>
-    </w:p>
-    <w:p>
-      <w:pPr>
-        <w:pStyle w:val="ListParagraph"/>
-        <w:numPr>
-          <w:ilvl w:val="0"/>
-          <w:numId w:val="4"/>
-        </w:numPr>
-        <w:spacing w:before="0"/>
-      </w:pPr>
-      <w:r>
-        <w:t>Consultation de la map stellaire</w:t>
-      </w:r>
-    </w:p>
-    <w:p>
-      <w:pPr>
-        <w:pStyle w:val="Heading3"/>
-        <w:numPr>
-          <w:ilvl w:val="0"/>
-          <w:numId w:val="1"/>
-        </w:numPr>
-        <w:spacing w:after="200"/>
-      </w:pPr>
-      <w:r>
-        <w:t>Hazard Break</w:t>
-      </w:r>
-      <w:r>
-        <w:t xml:space="preserve"> (SCORING ET BOSS)</w:t>
-      </w:r>
-    </w:p>
-    <w:p>
-      <w:pPr>
-        <w:pStyle w:val="ListParagraph"/>
-        <w:numPr>
-          <w:ilvl w:val="0"/>
-          <w:numId w:val="4"/>
-        </w:numPr>
-      </w:pPr>
-      <w:r>
-        <w:rPr>
-          <w:color w:val="4F6228" w:themeColor="accent3" w:themeShade="80"/>
-        </w:rPr>
-        <w:lastRenderedPageBreak/>
-        <w:t>Scoring sur les ennemis</w:t>
-      </w:r>
-      <w:r>
-        <w:t xml:space="preserve">, </w:t>
-      </w:r>
-      <w:r>
-        <w:rPr>
-          <w:color w:val="4F6228" w:themeColor="accent3" w:themeShade="80"/>
-        </w:rPr>
-        <w:t>affichage du scoring</w:t>
-      </w:r>
-      <w:r>
-        <w:rPr>
-          <w:color w:val="4F6228" w:themeColor="accent3" w:themeShade="80"/>
-        </w:rPr>
-        <w:t xml:space="preserve"> hazard</w:t>
-      </w:r>
-      <w:r>
-        <w:rPr>
-          <w:color w:val="4F6228" w:themeColor="accent3" w:themeShade="80"/>
-        </w:rPr>
-        <w:t xml:space="preserve">, spawn d’un boss, </w:t>
-      </w:r>
-      <w:r>
-        <w:rPr>
-          <w:color w:val="4F6228" w:themeColor="accent3" w:themeShade="80"/>
-        </w:rPr>
-        <w:t>hazard level des niveaux</w:t>
-      </w:r>
-    </w:p>
-    <w:p>
-      <w:pPr>
-        <w:pStyle w:val="Heading3"/>
-        <w:numPr>
-          <w:ilvl w:val="0"/>
-          <w:numId w:val="1"/>
-        </w:numPr>
-        <w:spacing w:after="200"/>
-      </w:pPr>
-      <w:r>
-        <w:t>Loot system (</w:t>
-      </w:r>
-      <w:r>
-        <w:t>R.G.N.)</w:t>
-      </w:r>
-    </w:p>
-    <w:p>
-      <w:pPr>
-        <w:pStyle w:val="ListParagraph"/>
-        <w:numPr>
-          <w:ilvl w:val="0"/>
-          <w:numId w:val="4"/>
-        </w:numPr>
-        <w:spacing w:before="0"/>
-        <w:rPr>
-          <w:color w:val="4F6228" w:themeColor="accent3" w:themeShade="80"/>
-        </w:rPr>
-      </w:pPr>
-      <w:r>
-        <w:rPr>
-          <w:color w:val="4F6228" w:themeColor="accent3" w:themeShade="80"/>
-        </w:rPr>
-        <w:t>Définition des tableaux de loot</w:t>
-      </w:r>
-    </w:p>
-    <w:p>
-      <w:pPr>
-        <w:pStyle w:val="ListParagraph"/>
-        <w:numPr>
-          <w:ilvl w:val="0"/>
-          <w:numId w:val="4"/>
-        </w:numPr>
-        <w:spacing w:before="0"/>
-        <w:rPr>
-          <w:color w:val="E36C0A" w:themeColor="accent6" w:themeShade="BF"/>
-        </w:rPr>
-      </w:pPr>
-      <w:r>
-        <w:rPr>
-          <w:color w:val="E36C0A" w:themeColor="accent6" w:themeShade="BF"/>
-        </w:rPr>
-        <w:t>Randomization des butins</w:t>
-      </w:r>
-    </w:p>
-    <w:p>
-      <w:pPr>
-        <w:pStyle w:val="ListParagraph"/>
-        <w:numPr>
-          <w:ilvl w:val="0"/>
-          <w:numId w:val="4"/>
-        </w:numPr>
-        <w:spacing w:before="0"/>
-        <w:rPr>
-          <w:color w:val="E36C0A" w:themeColor="accent6" w:themeShade="BF"/>
-        </w:rPr>
-      </w:pPr>
-      <w:r>
-        <w:rPr>
-          <w:color w:val="E36C0A" w:themeColor="accent6" w:themeShade="BF"/>
-        </w:rPr>
-        <w:t>Stats randomizées</w:t>
-      </w:r>
-    </w:p>
-    <w:p>
-      <w:pPr>
-        <w:pStyle w:val="ListParagraph"/>
-        <w:numPr>
-          <w:ilvl w:val="0"/>
-          <w:numId w:val="4"/>
-        </w:numPr>
-        <w:spacing w:before="0"/>
-        <w:rPr>
-          <w:color w:val="E36C0A" w:themeColor="accent6" w:themeShade="BF"/>
-        </w:rPr>
-      </w:pPr>
-      <w:r>
-        <w:rPr>
-          <w:color w:val="E36C0A" w:themeColor="accent6" w:themeShade="BF"/>
-        </w:rPr>
-        <w:t>Loot épiques</w:t>
-      </w:r>
-    </w:p>
-    <w:p>
-      <w:pPr>
-        <w:pStyle w:val="Heading3"/>
-        <w:numPr>
-          <w:ilvl w:val="0"/>
-          <w:numId w:val="1"/>
-        </w:numPr>
-        <w:spacing w:after="200"/>
-      </w:pPr>
-      <w:r>
-        <w:t>Bullet patterns</w:t>
-      </w:r>
-    </w:p>
-    <w:p>
-      <w:pPr>
-        <w:pStyle w:val="ListParagraph"/>
-        <w:numPr>
-          <w:ilvl w:val="0"/>
-          <w:numId w:val="4"/>
-        </w:numPr>
-        <w:spacing w:before="0"/>
-        <w:rPr>
-          <w:color w:val="4F6228" w:themeColor="accent3" w:themeShade="80"/>
-        </w:rPr>
-      </w:pPr>
-      <w:r>
-        <w:rPr>
-          <w:color w:val="4F6228" w:themeColor="accent3" w:themeShade="80"/>
-        </w:rPr>
-        <w:t>Patterns de bullets</w:t>
-      </w:r>
-    </w:p>
-    <w:p>
-      <w:pPr>
-        <w:pStyle w:val="ListParagraph"/>
-        <w:numPr>
-          <w:ilvl w:val="0"/>
-          <w:numId w:val="4"/>
-        </w:numPr>
-        <w:spacing w:before="0"/>
-        <w:rPr>
-          <w:color w:val="4F6228" w:themeColor="accent3" w:themeShade="80"/>
-        </w:rPr>
-      </w:pPr>
-      <w:r>
-        <w:rPr>
-          <w:color w:val="4F6228" w:themeColor="accent3" w:themeShade="80"/>
-        </w:rPr>
-        <w:t>Tirs à tête chercheuse</w:t>
-      </w:r>
-    </w:p>
-    <w:p>
-      <w:pPr>
-        <w:pStyle w:val="ListParagraph"/>
-        <w:numPr>
-          <w:ilvl w:val="0"/>
-          <w:numId w:val="4"/>
-        </w:numPr>
-        <w:spacing w:before="0"/>
-      </w:pPr>
-      <w:r>
-        <w:t>Tir concentré</w:t>
-      </w:r>
-    </w:p>
-    <w:p>
-      <w:pPr>
-        <w:pStyle w:val="Heading4"/>
-        <w:numPr>
-          <w:ilvl w:val="0"/>
-          <w:numId w:val="1"/>
-        </w:numPr>
-        <w:spacing w:before="0" w:after="200"/>
-      </w:pPr>
-      <w:r>
-        <w:t>SkinninG</w:t>
-      </w:r>
-      <w:r>
-        <w:t xml:space="preserve"> &amp; FX</w:t>
-      </w:r>
-    </w:p>
-    <w:p>
-      <w:pPr>
-        <w:pStyle w:val="ListParagraph"/>
-        <w:numPr>
-          <w:ilvl w:val="0"/>
-          <w:numId w:val="4"/>
-        </w:numPr>
-        <w:spacing w:before="0"/>
-      </w:pPr>
-      <w:r>
-        <w:t>Production graphique des assets</w:t>
-      </w:r>
-    </w:p>
-    <w:p>
-      <w:pPr>
-        <w:pStyle w:val="ListParagraph"/>
-        <w:numPr>
-          <w:ilvl w:val="0"/>
-          <w:numId w:val="4"/>
-        </w:numPr>
-        <w:spacing w:before="0"/>
-      </w:pPr>
-      <w:r>
-        <w:t>Production des animations</w:t>
-      </w:r>
-    </w:p>
-    <w:p>
-      <w:pPr>
-        <w:pStyle w:val="ListParagraph"/>
-        <w:numPr>
-          <w:ilvl w:val="0"/>
-          <w:numId w:val="4"/>
-        </w:numPr>
-        <w:spacing w:before="0"/>
-      </w:pPr>
-      <w:r>
-        <w:rPr>
-          <w:color w:val="4F6228" w:themeColor="accent3" w:themeShade="80"/>
-        </w:rPr>
-        <w:t xml:space="preserve">FX d’explosions </w:t>
-      </w:r>
-      <w:r>
-        <w:t>et de tir</w:t>
-      </w:r>
-    </w:p>
-    <w:p>
-      <w:pPr>
-        <w:pStyle w:val="Heading4"/>
-        <w:numPr>
-          <w:ilvl w:val="0"/>
-          <w:numId w:val="1"/>
-        </w:numPr>
-        <w:spacing w:before="0" w:after="200"/>
-      </w:pPr>
-      <w:r>
-        <w:t>MUSIC &amp; BPM BALLET</w:t>
-      </w:r>
-    </w:p>
-    <w:p>
-      <w:pPr>
-        <w:pStyle w:val="ListParagraph"/>
-        <w:numPr>
-          <w:ilvl w:val="0"/>
-          <w:numId w:val="4"/>
-        </w:numPr>
-      </w:pPr>
-      <w:r>
-        <w:rPr>
-          <w:color w:val="E36C0A" w:themeColor="accent6" w:themeShade="BF"/>
-        </w:rPr>
-        <w:t>Production des musiques</w:t>
-      </w:r>
-    </w:p>
-    <w:p>
-      <w:pPr>
-        <w:pStyle w:val="Heading5"/>
-        <w:numPr>
-          <w:ilvl w:val="0"/>
-          <w:numId w:val="1"/>
-        </w:numPr>
-      </w:pPr>
-      <w:r>
-        <w:t>SCRIPT &amp; STORY TELLING</w:t>
-      </w:r>
-    </w:p>
-    <w:p>
-      <w:pPr>
-        <w:pStyle w:val="ListParagraph"/>
-        <w:numPr>
-          <w:ilvl w:val="0"/>
-          <w:numId w:val="4"/>
-        </w:numPr>
-      </w:pPr>
-      <w:r>
-        <w:t>Character design and script writting</w:t>
-      </w:r>
-    </w:p>
-    <w:p>
-      <w:pPr>
-        <w:pStyle w:val="ListParagraph"/>
-        <w:numPr>
-          <w:ilvl w:val="0"/>
-          <w:numId w:val="4"/>
-        </w:numPr>
-      </w:pPr>
-      <w:r>
         <w:t>Système de dialogue</w:t>
       </w:r>
     </w:p>
@@ -3394,7 +3431,7 @@
 </file>
 
 <file path=customXml/itemProps1.xml><?xml version="1.0" encoding="utf-8"?>
-<ds:datastoreItem xmlns:ds="http://schemas.openxmlformats.org/officeDocument/2006/customXml" ds:itemID="{8940BFF7-FA32-4F79-8F9F-7BC7C8EF9140}">
+<ds:datastoreItem xmlns:ds="http://schemas.openxmlformats.org/officeDocument/2006/customXml" ds:itemID="{DC31864B-17D9-4E3D-97F8-52C756B9C8E8}">
   <ds:schemaRefs>
     <ds:schemaRef ds:uri="http://schemas.openxmlformats.org/officeDocument/2006/bibliography"/>
   </ds:schemaRefs>

</xml_diff>